<commit_message>
Submitted Revision (version 3)
</commit_message>
<xml_diff>
--- a/doc/Ogle_Paulyetal_Algorithm_v3_CoverLetter.docx
+++ b/doc/Ogle_Paulyetal_Algorithm_v3_CoverLetter.docx
@@ -100,27 +100,7 @@
           <w:sz w:val="24"/>
           <w:szCs w:val="22"/>
         </w:rPr>
-        <w:t xml:space="preserve">“An Algorithm for the von </w:t>
-      </w:r>
-      <w:proofErr w:type="spellStart"/>
-      <w:r>
-        <w:rPr>
-          <w:rFonts w:asciiTheme="minorHAnsi" w:hAnsiTheme="minorHAnsi"/>
-          <w:b w:val="0"/>
-          <w:sz w:val="24"/>
-          <w:szCs w:val="22"/>
-        </w:rPr>
-        <w:t>Bertalanffy</w:t>
-      </w:r>
-      <w:proofErr w:type="spellEnd"/>
-      <w:r>
-        <w:rPr>
-          <w:rFonts w:asciiTheme="minorHAnsi" w:hAnsiTheme="minorHAnsi"/>
-          <w:b w:val="0"/>
-          <w:sz w:val="24"/>
-          <w:szCs w:val="22"/>
-        </w:rPr>
-        <w:t xml:space="preserve"> Seasonal Cessation in Growth Function of Pauly et al. (1992)” </w:t>
+        <w:t xml:space="preserve">“An Algorithm for the von Bertalanffy Seasonal Cessation in Growth Function of Pauly et al. (1992)” </w:t>
       </w:r>
       <w:r>
         <w:rPr>
@@ -324,8 +304,6 @@
         </w:rPr>
         <w:t>Professor of Mathematical Sciences and Natural Resources</w:t>
       </w:r>
-      <w:bookmarkStart w:id="0" w:name="_GoBack"/>
-      <w:bookmarkEnd w:id="0"/>
     </w:p>
     <w:p>
       <w:pPr>
@@ -364,9 +342,8 @@
           <w:szCs w:val="22"/>
         </w:rPr>
         <w:lastRenderedPageBreak/>
-        <w:t>Reviewer #1: Technical comments</w:t>
-      </w:r>
-      <w:proofErr w:type="gramStart"/>
+        <w:t>Reviewer #1: Technical comments:</w:t>
+      </w:r>
       <w:r>
         <w:rPr>
           <w:rFonts w:asciiTheme="minorHAnsi" w:hAnsiTheme="minorHAnsi"/>
@@ -374,87 +351,17 @@
           <w:sz w:val="28"/>
           <w:szCs w:val="22"/>
         </w:rPr>
-        <w:t>:</w:t>
-      </w:r>
-      <w:proofErr w:type="gramEnd"/>
-      <w:r>
-        <w:rPr>
-          <w:rFonts w:asciiTheme="minorHAnsi" w:hAnsiTheme="minorHAnsi"/>
-          <w:b/>
-          <w:sz w:val="28"/>
-          <w:szCs w:val="22"/>
-        </w:rPr>
-        <w:br/>
-      </w:r>
-      <w:r>
-        <w:rPr>
-          <w:rFonts w:asciiTheme="minorHAnsi" w:hAnsiTheme="minorHAnsi"/>
-          <w:b/>
-          <w:sz w:val="22"/>
-          <w:szCs w:val="22"/>
-        </w:rPr>
-        <w:br/>
-        <w:t xml:space="preserve">1. The methods section describes how starting values were selected manually or with the R function </w:t>
-      </w:r>
-      <w:proofErr w:type="spellStart"/>
-      <w:r>
-        <w:rPr>
-          <w:rFonts w:asciiTheme="minorHAnsi" w:hAnsiTheme="minorHAnsi"/>
-          <w:b/>
-          <w:sz w:val="22"/>
-          <w:szCs w:val="22"/>
-        </w:rPr>
-        <w:t>vbStarts</w:t>
-      </w:r>
-      <w:proofErr w:type="spellEnd"/>
-      <w:r>
-        <w:rPr>
-          <w:rFonts w:asciiTheme="minorHAnsi" w:hAnsiTheme="minorHAnsi"/>
-          <w:b/>
-          <w:sz w:val="22"/>
-          <w:szCs w:val="22"/>
-        </w:rPr>
-        <w:t xml:space="preserve">. Were various starting values tried to ensure that </w:t>
-      </w:r>
-      <w:proofErr w:type="spellStart"/>
-      <w:r>
-        <w:rPr>
-          <w:rFonts w:asciiTheme="minorHAnsi" w:hAnsiTheme="minorHAnsi"/>
-          <w:b/>
-          <w:sz w:val="22"/>
-          <w:szCs w:val="22"/>
-        </w:rPr>
-        <w:t>nls</w:t>
-      </w:r>
-      <w:proofErr w:type="spellEnd"/>
-      <w:r>
-        <w:rPr>
-          <w:rFonts w:asciiTheme="minorHAnsi" w:hAnsiTheme="minorHAnsi"/>
-          <w:b/>
-          <w:sz w:val="22"/>
-          <w:szCs w:val="22"/>
-        </w:rPr>
-        <w:t xml:space="preserve"> achieved a globally optimal solution? This is recommended in the help file of </w:t>
-      </w:r>
-      <w:proofErr w:type="spellStart"/>
-      <w:r>
-        <w:rPr>
-          <w:rFonts w:asciiTheme="minorHAnsi" w:hAnsiTheme="minorHAnsi"/>
-          <w:b/>
-          <w:sz w:val="22"/>
-          <w:szCs w:val="22"/>
-        </w:rPr>
-        <w:t>vbStarts</w:t>
-      </w:r>
-      <w:proofErr w:type="spellEnd"/>
-      <w:r>
-        <w:rPr>
-          <w:rFonts w:asciiTheme="minorHAnsi" w:hAnsiTheme="minorHAnsi"/>
-          <w:b/>
-          <w:sz w:val="22"/>
-          <w:szCs w:val="22"/>
-        </w:rPr>
-        <w:t xml:space="preserve">, but is more generally just good practice when using any optimizer. </w:t>
+        <w:br/>
+      </w:r>
+      <w:r>
+        <w:rPr>
+          <w:rFonts w:asciiTheme="minorHAnsi" w:hAnsiTheme="minorHAnsi"/>
+          <w:b/>
+          <w:sz w:val="22"/>
+          <w:szCs w:val="22"/>
+        </w:rPr>
+        <w:br/>
+        <w:t xml:space="preserve">1. The methods section describes how starting values were selected manually or with the R function vbStarts. Were various starting values tried to ensure that nls achieved a globally optimal solution? This is recommended in the help file of vbStarts, but is more generally just good practice when using any optimizer. </w:t>
       </w:r>
     </w:p>
     <w:p>
@@ -491,94 +398,26 @@
           <w:sz w:val="22"/>
           <w:szCs w:val="22"/>
         </w:rPr>
-        <w:t xml:space="preserve">Also, relative to changes related to the reviewer’s next comment, I no longer used the </w:t>
-      </w:r>
-      <w:proofErr w:type="spellStart"/>
-      <w:proofErr w:type="gramStart"/>
-      <w:r>
-        <w:rPr>
-          <w:rFonts w:asciiTheme="minorHAnsi" w:hAnsiTheme="minorHAnsi"/>
-          <w:sz w:val="22"/>
-          <w:szCs w:val="22"/>
-        </w:rPr>
-        <w:t>vbStarts</w:t>
-      </w:r>
-      <w:proofErr w:type="spellEnd"/>
-      <w:r>
-        <w:rPr>
-          <w:rFonts w:asciiTheme="minorHAnsi" w:hAnsiTheme="minorHAnsi"/>
-          <w:sz w:val="22"/>
-          <w:szCs w:val="22"/>
-        </w:rPr>
-        <w:t>(</w:t>
-      </w:r>
-      <w:proofErr w:type="gramEnd"/>
-      <w:r>
-        <w:rPr>
-          <w:rFonts w:asciiTheme="minorHAnsi" w:hAnsiTheme="minorHAnsi"/>
-          <w:sz w:val="22"/>
-          <w:szCs w:val="22"/>
-        </w:rPr>
-        <w:t>) function to derive starting values.  The methods were modified to describe this change.</w:t>
-      </w:r>
-      <w:r>
-        <w:rPr>
-          <w:rFonts w:asciiTheme="minorHAnsi" w:hAnsiTheme="minorHAnsi"/>
-          <w:b/>
-          <w:sz w:val="22"/>
-          <w:szCs w:val="22"/>
-        </w:rPr>
-        <w:br/>
-      </w:r>
-      <w:r>
-        <w:rPr>
-          <w:rFonts w:asciiTheme="minorHAnsi" w:hAnsiTheme="minorHAnsi"/>
-          <w:b/>
-          <w:sz w:val="22"/>
-          <w:szCs w:val="22"/>
-        </w:rPr>
-        <w:br/>
-        <w:t xml:space="preserve">2. I'd like to thank the author for providing the Supplementary R code. The code is easy to follow and well commented, and will be a useful reference for anyone attempting to apply the algorithm to other data sets. Unfortunately, when I ran the code, </w:t>
-      </w:r>
-      <w:proofErr w:type="spellStart"/>
-      <w:r>
-        <w:rPr>
-          <w:rFonts w:asciiTheme="minorHAnsi" w:hAnsiTheme="minorHAnsi"/>
-          <w:b/>
-          <w:sz w:val="22"/>
-          <w:szCs w:val="22"/>
-        </w:rPr>
-        <w:t>nls</w:t>
-      </w:r>
-      <w:proofErr w:type="spellEnd"/>
-      <w:r>
-        <w:rPr>
-          <w:rFonts w:asciiTheme="minorHAnsi" w:hAnsiTheme="minorHAnsi"/>
-          <w:b/>
-          <w:sz w:val="22"/>
-          <w:szCs w:val="22"/>
-        </w:rPr>
-        <w:t xml:space="preserve"> did not converge in two cases, showing the error message, "Convergence failure: false convergence (8)." (I'm using Rv3.3.0, which is the same version cited by the manuscript.) In the first case (Mosquitofish site 2, equation 3), I altered the starting values and was able to achieve convergence (same fixed </w:t>
-      </w:r>
-      <w:proofErr w:type="spellStart"/>
-      <w:r>
-        <w:rPr>
-          <w:rFonts w:asciiTheme="minorHAnsi" w:hAnsiTheme="minorHAnsi"/>
-          <w:b/>
-          <w:sz w:val="22"/>
-          <w:szCs w:val="22"/>
-        </w:rPr>
-        <w:t>ts</w:t>
-      </w:r>
-      <w:proofErr w:type="spellEnd"/>
-      <w:r>
-        <w:rPr>
-          <w:rFonts w:asciiTheme="minorHAnsi" w:hAnsiTheme="minorHAnsi"/>
-          <w:b/>
-          <w:sz w:val="22"/>
-          <w:szCs w:val="22"/>
-        </w:rPr>
-        <w:t xml:space="preserve"> and NGT starting values as for Bonito, and same site 2 results as shown in Table 1). Strangely, if I gave the solution (from Table 1) as starting values, it still failed to converge. In the second case (Mosquitofish site 4, equation 3), I was unable to find starting values that would result in successful convergence. I'm not sure where the problem lies, but this should be investigated, and perhaps the code could be made more robust before becoming publically available.  </w:t>
+        <w:t>Also, relative to changes related to the reviewer’s next comment, I no longer used the vbStarts() function to derive starting values.  The methods were modified to describe this change.</w:t>
+      </w:r>
+      <w:r>
+        <w:rPr>
+          <w:rFonts w:asciiTheme="minorHAnsi" w:hAnsiTheme="minorHAnsi"/>
+          <w:b/>
+          <w:sz w:val="22"/>
+          <w:szCs w:val="22"/>
+        </w:rPr>
+        <w:br/>
+      </w:r>
+      <w:r>
+        <w:rPr>
+          <w:rFonts w:asciiTheme="minorHAnsi" w:hAnsiTheme="minorHAnsi"/>
+          <w:b/>
+          <w:sz w:val="22"/>
+          <w:szCs w:val="22"/>
+        </w:rPr>
+        <w:br/>
+        <w:t>2. I'd like to thank the author for providing the Supplementary R code. The code is easy to follow and well commented, and will be a useful reference for anyone attempting to apply the algorithm to other data sets. Unfortunately, when I ran the code, nls did not converge in two cases, showing the error message, "Convergence failure: false convergence (8)." (I'm using Rv3.3.0, which is the same version cited by the manuscript.) In the first case (Mosquitofish site 2, equation 3), I altered the starting values and was able to achieve convergence (same fixed ts and NGT starting values as for Bonito, and same site 2 results as shown in Table 1). Strangely, if I gave the solution (from Table 1) as starting values, it still failed to converge. In the second case (Mosquitofish site 4, equation 3), I was unable to find starting values that would result in successful convergence. I'm not sure where the problem lies, but this should be investigated, and perhaps the code could be made more robust before becoming publically available.  </w:t>
       </w:r>
     </w:p>
     <w:p>
@@ -597,53 +436,7 @@
           <w:sz w:val="22"/>
           <w:szCs w:val="22"/>
         </w:rPr>
-        <w:t xml:space="preserve">DHO: I </w:t>
-      </w:r>
-      <w:proofErr w:type="spellStart"/>
-      <w:r>
-        <w:rPr>
-          <w:rFonts w:asciiTheme="minorHAnsi" w:hAnsiTheme="minorHAnsi"/>
-          <w:sz w:val="22"/>
-          <w:szCs w:val="22"/>
-        </w:rPr>
-        <w:t>can not</w:t>
-      </w:r>
-      <w:proofErr w:type="spellEnd"/>
-      <w:r>
-        <w:rPr>
-          <w:rFonts w:asciiTheme="minorHAnsi" w:hAnsiTheme="minorHAnsi"/>
-          <w:sz w:val="22"/>
-          <w:szCs w:val="22"/>
-        </w:rPr>
-        <w:t xml:space="preserve"> fully confirm this, but I believe this issue may be related to the reviewer using a different operating system as a colleague noted the same problems using a Macintosh machine running 64-bit R.  After further investigation, I believe that this problem largely stemmed from poor starting values.  As such, I have used new starting values that were derived by visually fitting the VBGF rather than using the </w:t>
-      </w:r>
-      <w:proofErr w:type="spellStart"/>
-      <w:proofErr w:type="gramStart"/>
-      <w:r>
-        <w:rPr>
-          <w:rFonts w:asciiTheme="minorHAnsi" w:hAnsiTheme="minorHAnsi"/>
-          <w:sz w:val="22"/>
-          <w:szCs w:val="22"/>
-        </w:rPr>
-        <w:t>vbStarts</w:t>
-      </w:r>
-      <w:proofErr w:type="spellEnd"/>
-      <w:r>
-        <w:rPr>
-          <w:rFonts w:asciiTheme="minorHAnsi" w:hAnsiTheme="minorHAnsi"/>
-          <w:sz w:val="22"/>
-          <w:szCs w:val="22"/>
-        </w:rPr>
-        <w:t>(</w:t>
-      </w:r>
-      <w:proofErr w:type="gramEnd"/>
-      <w:r>
-        <w:rPr>
-          <w:rFonts w:asciiTheme="minorHAnsi" w:hAnsiTheme="minorHAnsi"/>
-          <w:sz w:val="22"/>
-          <w:szCs w:val="22"/>
-        </w:rPr>
-        <w:t>) function.  With these new starting values, I have not been able to recreate the convergence problems noted by this reviewer on my Windows machine, several other Windows machines, or my colleagues Mac machine.</w:t>
+        <w:t>DHO: I can not fully confirm this, but I believe this issue may be related to the reviewer using a different operating system as a colleague noted the same problems using a Macintosh machine running 64-bit R.  After further investigation, I believe that this problem largely stemmed from poor starting values.  As such, I have used new starting values that were derived by visually fitting the VBGF rather than using the vbStarts() function.  With these new starting values, I have not been able to recreate the convergence problems noted by this reviewer on my Windows machine, several other Windows machines, or my colleagues Mac machine.</w:t>
       </w:r>
       <w:r>
         <w:rPr>
@@ -680,43 +473,31 @@
           <w:sz w:val="22"/>
           <w:szCs w:val="22"/>
         </w:rPr>
-        <w:t xml:space="preserve">DHO: My methods follow the use of AIC for nonlinear models described in Ritz and </w:t>
-      </w:r>
-      <w:proofErr w:type="spellStart"/>
-      <w:r>
-        <w:rPr>
-          <w:rFonts w:asciiTheme="minorHAnsi" w:hAnsiTheme="minorHAnsi"/>
-          <w:sz w:val="22"/>
-          <w:szCs w:val="22"/>
-        </w:rPr>
-        <w:t>Streibig</w:t>
-      </w:r>
-      <w:proofErr w:type="spellEnd"/>
-      <w:r>
-        <w:rPr>
-          <w:rFonts w:asciiTheme="minorHAnsi" w:hAnsiTheme="minorHAnsi"/>
-          <w:sz w:val="22"/>
-          <w:szCs w:val="22"/>
-        </w:rPr>
-        <w:t xml:space="preserve"> (2008; p. 107), which I now cite in the revised manuscript.  In addition, the likelihood values can be computed directly from the RSS values if, as done here, the residuals are assumed to be </w:t>
-      </w:r>
-      <w:proofErr w:type="spellStart"/>
-      <w:r>
-        <w:rPr>
-          <w:rFonts w:asciiTheme="minorHAnsi" w:hAnsiTheme="minorHAnsi"/>
-          <w:sz w:val="22"/>
-          <w:szCs w:val="22"/>
-        </w:rPr>
-        <w:t>i.i.d</w:t>
-      </w:r>
-      <w:proofErr w:type="spellEnd"/>
-      <w:r>
-        <w:rPr>
-          <w:rFonts w:asciiTheme="minorHAnsi" w:hAnsiTheme="minorHAnsi"/>
-          <w:sz w:val="22"/>
-          <w:szCs w:val="22"/>
-        </w:rPr>
-        <w:t>. from a normal distribution.  With this, the AIC can be computed from the RSS (or with the least-squares method).</w:t>
+        <w:t>DHO: My methods follow the use of AIC for nonlinear models described in Ritz and Streibig (2008; p. 107), which I now cite in the revised manuscript.  In addition, the likelihood values can be computed directly from the RSS values if, as done here, the residuals are assumed to be i.i.d. from a normal distribution</w:t>
+      </w:r>
+      <w:r>
+        <w:rPr>
+          <w:rFonts w:asciiTheme="minorHAnsi" w:hAnsiTheme="minorHAnsi"/>
+          <w:sz w:val="22"/>
+          <w:szCs w:val="22"/>
+        </w:rPr>
+        <w:t xml:space="preserve"> (with a constant variance)</w:t>
+      </w:r>
+      <w:r>
+        <w:rPr>
+          <w:rFonts w:asciiTheme="minorHAnsi" w:hAnsiTheme="minorHAnsi"/>
+          <w:sz w:val="22"/>
+          <w:szCs w:val="22"/>
+        </w:rPr>
+        <w:t>.  With this, the AIC can be computed from the RSS (or with the least-squares method).</w:t>
+      </w:r>
+      <w:r>
+        <w:rPr>
+          <w:rFonts w:asciiTheme="minorHAnsi" w:hAnsiTheme="minorHAnsi"/>
+          <w:sz w:val="22"/>
+          <w:szCs w:val="22"/>
+        </w:rPr>
+        <w:t xml:space="preserve">  This is from Burnham and Anderson (2002, p. 63).</w:t>
       </w:r>
     </w:p>
     <w:p>
@@ -775,47 +556,7 @@
           <w:szCs w:val="22"/>
         </w:rPr>
         <w:br/>
-        <w:t xml:space="preserve">5. When looking at the data in Figure 3, I wondered whether they would be explained equally well (or better) by the common, non-seasonal von </w:t>
-      </w:r>
-      <w:proofErr w:type="spellStart"/>
-      <w:r>
-        <w:rPr>
-          <w:rFonts w:asciiTheme="minorHAnsi" w:hAnsiTheme="minorHAnsi"/>
-          <w:b/>
-          <w:sz w:val="22"/>
-          <w:szCs w:val="22"/>
-        </w:rPr>
-        <w:t>Bertalanffy</w:t>
-      </w:r>
-      <w:proofErr w:type="spellEnd"/>
-      <w:r>
-        <w:rPr>
-          <w:rFonts w:asciiTheme="minorHAnsi" w:hAnsiTheme="minorHAnsi"/>
-          <w:b/>
-          <w:sz w:val="22"/>
-          <w:szCs w:val="22"/>
-        </w:rPr>
-        <w:t xml:space="preserve"> model. And I think the answer is no. I fitted the common model for the Bonito data and Mosquitofish site 4 data, and the AIC values (based on </w:t>
-      </w:r>
-      <w:proofErr w:type="spellStart"/>
-      <w:r>
-        <w:rPr>
-          <w:rFonts w:asciiTheme="minorHAnsi" w:hAnsiTheme="minorHAnsi"/>
-          <w:b/>
-          <w:sz w:val="22"/>
-          <w:szCs w:val="22"/>
-        </w:rPr>
-        <w:t>nls</w:t>
-      </w:r>
-      <w:proofErr w:type="spellEnd"/>
-      <w:r>
-        <w:rPr>
-          <w:rFonts w:asciiTheme="minorHAnsi" w:hAnsiTheme="minorHAnsi"/>
-          <w:b/>
-          <w:sz w:val="22"/>
-          <w:szCs w:val="22"/>
-        </w:rPr>
-        <w:t xml:space="preserve"> for comparison) were higher than those of the seasonal models in both cases (Bonito AIC = 1444, Mosquitofish site 4 AIC = 4170). I didn't examine the other two data sets, but including this model alongside Equations 2 and 3 could strengthen support for the seasonal models. It might also be good practice for other studies, and therefore worth demonstrating in this paper, at the author's discretion. </w:t>
+        <w:t xml:space="preserve">5. When looking at the data in Figure 3, I wondered whether they would be explained equally well (or better) by the common, non-seasonal von Bertalanffy model. And I think the answer is no. I fitted the common model for the Bonito data and Mosquitofish site 4 data, and the AIC values (based on nls for comparison) were higher than those of the seasonal models in both cases (Bonito AIC = 1444, Mosquitofish site 4 AIC = 4170). I didn't examine the other two data sets, but including this model alongside Equations 2 and 3 could strengthen support for the seasonal models. It might also be good practice for other studies, and therefore worth demonstrating in this paper, at the author's discretion. </w:t>
       </w:r>
     </w:p>
     <w:p>
@@ -879,9 +620,8 @@
           <w:sz w:val="28"/>
           <w:szCs w:val="22"/>
         </w:rPr>
-        <w:t>Reviewer #1: Editorial comments</w:t>
-      </w:r>
-      <w:proofErr w:type="gramStart"/>
+        <w:t>Reviewer #1: Editorial comments:</w:t>
+      </w:r>
       <w:r>
         <w:rPr>
           <w:rFonts w:asciiTheme="minorHAnsi" w:hAnsiTheme="minorHAnsi"/>
@@ -889,9 +629,383 @@
           <w:sz w:val="28"/>
           <w:szCs w:val="22"/>
         </w:rPr>
-        <w:t>:</w:t>
-      </w:r>
-      <w:proofErr w:type="gramEnd"/>
+        <w:br/>
+      </w:r>
+      <w:r>
+        <w:rPr>
+          <w:rFonts w:asciiTheme="minorHAnsi" w:hAnsiTheme="minorHAnsi"/>
+          <w:b/>
+          <w:sz w:val="22"/>
+          <w:szCs w:val="22"/>
+        </w:rPr>
+        <w:br/>
+        <w:t>44. This line could mention that the common von Bertalanffy function occurs as a special case when C=0 (i.e., equation 2 collapses to equation 1).</w:t>
+      </w:r>
+    </w:p>
+    <w:p>
+      <w:pPr>
+        <w:spacing w:before="100" w:beforeAutospacing="1" w:after="100" w:afterAutospacing="1"/>
+        <w:rPr>
+          <w:rFonts w:asciiTheme="minorHAnsi" w:hAnsiTheme="minorHAnsi"/>
+          <w:b/>
+          <w:sz w:val="22"/>
+          <w:szCs w:val="22"/>
+        </w:rPr>
+      </w:pPr>
+      <w:r>
+        <w:rPr>
+          <w:rFonts w:asciiTheme="minorHAnsi" w:hAnsiTheme="minorHAnsi"/>
+          <w:sz w:val="22"/>
+          <w:szCs w:val="22"/>
+        </w:rPr>
+        <w:t>DHO: Done.</w:t>
+      </w:r>
+      <w:r>
+        <w:rPr>
+          <w:rFonts w:asciiTheme="minorHAnsi" w:hAnsiTheme="minorHAnsi"/>
+          <w:sz w:val="22"/>
+          <w:szCs w:val="22"/>
+        </w:rPr>
+        <w:br/>
+      </w:r>
+      <w:r>
+        <w:rPr>
+          <w:rFonts w:asciiTheme="minorHAnsi" w:hAnsiTheme="minorHAnsi"/>
+          <w:b/>
+          <w:sz w:val="22"/>
+          <w:szCs w:val="22"/>
+        </w:rPr>
+        <w:br/>
+        <w:t>81-86. This section describes how the manuscript could fill a critical gap in the current state of knowledge. However, it's not really clear to me what exactly the prior deficiency is. I understand that t' is a function of estimated parameters. But, is this fundamentally different from many other nonlinear optimization problems where values are functions of estimated parameters?  </w:t>
+      </w:r>
+    </w:p>
+    <w:p>
+      <w:pPr>
+        <w:spacing w:before="100" w:beforeAutospacing="1" w:after="100" w:afterAutospacing="1"/>
+        <w:rPr>
+          <w:rFonts w:asciiTheme="minorHAnsi" w:hAnsiTheme="minorHAnsi"/>
+          <w:b/>
+          <w:sz w:val="22"/>
+          <w:szCs w:val="22"/>
+        </w:rPr>
+      </w:pPr>
+      <w:r>
+        <w:rPr>
+          <w:rFonts w:asciiTheme="minorHAnsi" w:hAnsiTheme="minorHAnsi"/>
+          <w:sz w:val="22"/>
+          <w:szCs w:val="22"/>
+        </w:rPr>
+        <w:t xml:space="preserve">DHO: I have attempted to modify this section to more clearly articulate the issue.  The real problem is not so much that t’ is a function of the estimated parameters (which I had stated in the original manuscript), but that t’ must be derived from t, NGT, and ts and there is no mathematical equation that describes how to do this.  </w:t>
+      </w:r>
+      <w:r>
+        <w:rPr>
+          <w:rFonts w:asciiTheme="minorHAnsi" w:hAnsiTheme="minorHAnsi"/>
+          <w:sz w:val="22"/>
+          <w:szCs w:val="22"/>
+        </w:rPr>
+        <w:lastRenderedPageBreak/>
+        <w:t>Unfortunately, in the absence of this equation, there also is no algorithm (prior to this manuscript) that describes (in any detail) how to derived t’ from t, NGT, and ts.  So, the issue is really the complexity of the relationship between t and t’ and not the dependence of t’ on estimated parameters.  Hopefully the new text better articulates this issue.</w:t>
+      </w:r>
+      <w:r>
+        <w:rPr>
+          <w:rFonts w:asciiTheme="minorHAnsi" w:hAnsiTheme="minorHAnsi"/>
+          <w:b/>
+          <w:sz w:val="22"/>
+          <w:szCs w:val="22"/>
+        </w:rPr>
+        <w:br/>
+      </w:r>
+      <w:r>
+        <w:rPr>
+          <w:rFonts w:asciiTheme="minorHAnsi" w:hAnsiTheme="minorHAnsi"/>
+          <w:b/>
+          <w:sz w:val="22"/>
+          <w:szCs w:val="22"/>
+        </w:rPr>
+        <w:br/>
+        <w:t>103-4. I was confused initially about what becomes a whole number, mostly because the example describes converting t=2.9 to 2.5, which isn't whole. I understood after reading step 2, but perhaps some more careful wording in step 1 would help avoid that confusion.</w:t>
+      </w:r>
+    </w:p>
+    <w:p>
+      <w:pPr>
+        <w:spacing w:before="100" w:beforeAutospacing="1" w:after="100" w:afterAutospacing="1"/>
+        <w:rPr>
+          <w:rFonts w:asciiTheme="minorHAnsi" w:hAnsiTheme="minorHAnsi"/>
+          <w:b/>
+          <w:sz w:val="22"/>
+          <w:szCs w:val="22"/>
+        </w:rPr>
+      </w:pPr>
+      <w:r>
+        <w:rPr>
+          <w:rFonts w:asciiTheme="minorHAnsi" w:hAnsiTheme="minorHAnsi"/>
+          <w:sz w:val="22"/>
+          <w:szCs w:val="22"/>
+        </w:rPr>
+        <w:t>DHO: Generally removed reference to whole numbers as it is more clear to call this the “number of completed full growth periods.”</w:t>
+      </w:r>
+      <w:r>
+        <w:rPr>
+          <w:rFonts w:asciiTheme="minorHAnsi" w:hAnsiTheme="minorHAnsi"/>
+          <w:sz w:val="22"/>
+          <w:szCs w:val="22"/>
+        </w:rPr>
+        <w:br/>
+      </w:r>
+      <w:r>
+        <w:rPr>
+          <w:rFonts w:asciiTheme="minorHAnsi" w:hAnsiTheme="minorHAnsi"/>
+          <w:b/>
+          <w:sz w:val="22"/>
+          <w:szCs w:val="22"/>
+        </w:rPr>
+        <w:br/>
+        <w:t>141. "I used …"</w:t>
+      </w:r>
+    </w:p>
+    <w:p>
+      <w:pPr>
+        <w:spacing w:before="100" w:beforeAutospacing="1" w:after="100" w:afterAutospacing="1"/>
+        <w:rPr>
+          <w:rFonts w:asciiTheme="minorHAnsi" w:hAnsiTheme="minorHAnsi"/>
+          <w:b/>
+          <w:sz w:val="22"/>
+          <w:szCs w:val="22"/>
+        </w:rPr>
+      </w:pPr>
+      <w:r>
+        <w:rPr>
+          <w:rFonts w:asciiTheme="minorHAnsi" w:hAnsiTheme="minorHAnsi"/>
+          <w:sz w:val="22"/>
+          <w:szCs w:val="22"/>
+        </w:rPr>
+        <w:t>DHO: Fixed.</w:t>
+      </w:r>
+      <w:r>
+        <w:rPr>
+          <w:rFonts w:asciiTheme="minorHAnsi" w:hAnsiTheme="minorHAnsi"/>
+          <w:sz w:val="22"/>
+          <w:szCs w:val="22"/>
+        </w:rPr>
+        <w:br/>
+      </w:r>
+      <w:r>
+        <w:rPr>
+          <w:rFonts w:asciiTheme="minorHAnsi" w:hAnsiTheme="minorHAnsi"/>
+          <w:b/>
+          <w:sz w:val="22"/>
+          <w:szCs w:val="22"/>
+        </w:rPr>
+        <w:br/>
+        <w:t>145. "divided by the quantity 1 minus …  </w:t>
+      </w:r>
+    </w:p>
+    <w:p>
+      <w:pPr>
+        <w:spacing w:before="100" w:beforeAutospacing="1" w:after="100" w:afterAutospacing="1"/>
+        <w:rPr>
+          <w:rFonts w:asciiTheme="minorHAnsi" w:hAnsiTheme="minorHAnsi"/>
+          <w:b/>
+          <w:sz w:val="22"/>
+          <w:szCs w:val="22"/>
+        </w:rPr>
+      </w:pPr>
+      <w:r>
+        <w:rPr>
+          <w:rFonts w:asciiTheme="minorHAnsi" w:hAnsiTheme="minorHAnsi"/>
+          <w:sz w:val="22"/>
+          <w:szCs w:val="22"/>
+        </w:rPr>
+        <w:t>DHO: This was removed because a different procedure was used to derive starting values.</w:t>
+      </w:r>
+      <w:r>
+        <w:rPr>
+          <w:rFonts w:asciiTheme="minorHAnsi" w:hAnsiTheme="minorHAnsi"/>
+          <w:sz w:val="22"/>
+          <w:szCs w:val="22"/>
+        </w:rPr>
+        <w:br/>
+      </w:r>
+      <w:r>
+        <w:rPr>
+          <w:rFonts w:asciiTheme="minorHAnsi" w:hAnsiTheme="minorHAnsi"/>
+          <w:b/>
+          <w:sz w:val="22"/>
+          <w:szCs w:val="22"/>
+        </w:rPr>
+        <w:br/>
+        <w:t>156. Equation 3 fit slightly better, but the two models are really indistinguishable, given the common criterion that delta AIC &lt; 2 for Equation 2.</w:t>
+      </w:r>
+    </w:p>
+    <w:p>
+      <w:pPr>
+        <w:spacing w:before="100" w:beforeAutospacing="1" w:after="100" w:afterAutospacing="1"/>
+        <w:rPr>
+          <w:rFonts w:asciiTheme="minorHAnsi" w:hAnsiTheme="minorHAnsi"/>
+          <w:b/>
+          <w:sz w:val="22"/>
+          <w:szCs w:val="22"/>
+        </w:rPr>
+      </w:pPr>
+      <w:r>
+        <w:rPr>
+          <w:rFonts w:asciiTheme="minorHAnsi" w:hAnsiTheme="minorHAnsi"/>
+          <w:sz w:val="22"/>
+          <w:szCs w:val="22"/>
+        </w:rPr>
+        <w:t>DHO: Text was modified to address this correct concern.  In addition, delta AIC values were added to Table 1 to better facilitate such comparisons.</w:t>
+      </w:r>
+      <w:r>
+        <w:rPr>
+          <w:rFonts w:asciiTheme="minorHAnsi" w:hAnsiTheme="minorHAnsi"/>
+          <w:b/>
+          <w:sz w:val="22"/>
+          <w:szCs w:val="22"/>
+        </w:rPr>
+        <w:br/>
+      </w:r>
+      <w:r>
+        <w:rPr>
+          <w:rFonts w:asciiTheme="minorHAnsi" w:hAnsiTheme="minorHAnsi"/>
+          <w:b/>
+          <w:sz w:val="22"/>
+          <w:szCs w:val="22"/>
+        </w:rPr>
+        <w:br/>
+        <w:t xml:space="preserve">Table 1. Mention in the table caption that the values in parentheses represent 95% confidence intervals, as stated in the Fig 3 caption. </w:t>
+      </w:r>
+    </w:p>
+    <w:p>
+      <w:pPr>
+        <w:spacing w:before="100" w:beforeAutospacing="1" w:after="100" w:afterAutospacing="1"/>
+        <w:rPr>
+          <w:rFonts w:asciiTheme="minorHAnsi" w:hAnsiTheme="minorHAnsi"/>
+          <w:b/>
+          <w:sz w:val="22"/>
+          <w:szCs w:val="22"/>
+        </w:rPr>
+      </w:pPr>
+      <w:r>
+        <w:rPr>
+          <w:rFonts w:asciiTheme="minorHAnsi" w:hAnsiTheme="minorHAnsi"/>
+          <w:sz w:val="22"/>
+          <w:szCs w:val="22"/>
+        </w:rPr>
+        <w:t>DHO: Done.</w:t>
+      </w:r>
+      <w:r>
+        <w:rPr>
+          <w:rFonts w:asciiTheme="minorHAnsi" w:hAnsiTheme="minorHAnsi"/>
+          <w:b/>
+          <w:sz w:val="22"/>
+          <w:szCs w:val="22"/>
+        </w:rPr>
+        <w:br/>
+      </w:r>
+      <w:r>
+        <w:rPr>
+          <w:rFonts w:asciiTheme="minorHAnsi" w:hAnsiTheme="minorHAnsi"/>
+          <w:b/>
+          <w:sz w:val="22"/>
+          <w:szCs w:val="22"/>
+        </w:rPr>
+        <w:br/>
+        <w:t xml:space="preserve">Figure 2. I think the tick labels above and below the X-axis would be easier to read if the font size were a little smaller. I find the numbers somewhat difficult to distinguish. </w:t>
+      </w:r>
+    </w:p>
+    <w:p>
+      <w:pPr>
+        <w:spacing w:before="100" w:beforeAutospacing="1" w:after="100" w:afterAutospacing="1"/>
+        <w:rPr>
+          <w:rFonts w:asciiTheme="minorHAnsi" w:hAnsiTheme="minorHAnsi"/>
+          <w:b/>
+          <w:sz w:val="22"/>
+          <w:szCs w:val="22"/>
+        </w:rPr>
+      </w:pPr>
+      <w:r>
+        <w:rPr>
+          <w:rFonts w:asciiTheme="minorHAnsi" w:hAnsiTheme="minorHAnsi"/>
+          <w:sz w:val="22"/>
+          <w:szCs w:val="22"/>
+        </w:rPr>
+        <w:t>DHO: Done.</w:t>
+      </w:r>
+      <w:r>
+        <w:rPr>
+          <w:rFonts w:asciiTheme="minorHAnsi" w:hAnsiTheme="minorHAnsi"/>
+          <w:b/>
+          <w:sz w:val="22"/>
+          <w:szCs w:val="22"/>
+        </w:rPr>
+        <w:br/>
+      </w:r>
+      <w:r>
+        <w:rPr>
+          <w:rFonts w:asciiTheme="minorHAnsi" w:hAnsiTheme="minorHAnsi"/>
+          <w:b/>
+          <w:sz w:val="22"/>
+          <w:szCs w:val="22"/>
+        </w:rPr>
+        <w:br/>
+      </w:r>
+      <w:r>
+        <w:rPr>
+          <w:rFonts w:asciiTheme="minorHAnsi" w:hAnsiTheme="minorHAnsi"/>
+          <w:b/>
+          <w:sz w:val="22"/>
+          <w:szCs w:val="22"/>
+        </w:rPr>
+        <w:br/>
+      </w:r>
+      <w:r>
+        <w:rPr>
+          <w:rFonts w:asciiTheme="minorHAnsi" w:hAnsiTheme="minorHAnsi"/>
+          <w:b/>
+          <w:sz w:val="22"/>
+          <w:szCs w:val="22"/>
+        </w:rPr>
+        <w:br/>
+      </w:r>
+      <w:r>
+        <w:rPr>
+          <w:rFonts w:asciiTheme="minorHAnsi" w:hAnsiTheme="minorHAnsi"/>
+          <w:b/>
+          <w:sz w:val="22"/>
+          <w:szCs w:val="22"/>
+        </w:rPr>
+        <w:br/>
+      </w:r>
+    </w:p>
+    <w:p>
+      <w:pPr>
+        <w:rPr>
+          <w:rFonts w:asciiTheme="minorHAnsi" w:hAnsiTheme="minorHAnsi"/>
+          <w:b/>
+          <w:sz w:val="22"/>
+          <w:szCs w:val="22"/>
+        </w:rPr>
+      </w:pPr>
+      <w:r>
+        <w:rPr>
+          <w:rFonts w:asciiTheme="minorHAnsi" w:hAnsiTheme="minorHAnsi"/>
+          <w:b/>
+          <w:sz w:val="22"/>
+          <w:szCs w:val="22"/>
+        </w:rPr>
+        <w:br w:type="page"/>
+      </w:r>
+    </w:p>
+    <w:p>
+      <w:pPr>
+        <w:spacing w:before="100" w:beforeAutospacing="1" w:after="100" w:afterAutospacing="1"/>
+        <w:rPr>
+          <w:rFonts w:asciiTheme="minorHAnsi" w:hAnsiTheme="minorHAnsi"/>
+          <w:b/>
+          <w:sz w:val="22"/>
+          <w:szCs w:val="22"/>
+        </w:rPr>
+      </w:pPr>
       <w:r>
         <w:rPr>
           <w:rFonts w:asciiTheme="minorHAnsi" w:hAnsiTheme="minorHAnsi"/>
@@ -899,497 +1013,9 @@
           <w:sz w:val="28"/>
           <w:szCs w:val="22"/>
         </w:rPr>
-        <w:br/>
-      </w:r>
-      <w:r>
-        <w:rPr>
-          <w:rFonts w:asciiTheme="minorHAnsi" w:hAnsiTheme="minorHAnsi"/>
-          <w:b/>
-          <w:sz w:val="22"/>
-          <w:szCs w:val="22"/>
-        </w:rPr>
-        <w:br/>
-        <w:t xml:space="preserve">44. This line could mention that the common von </w:t>
-      </w:r>
-      <w:proofErr w:type="spellStart"/>
-      <w:r>
-        <w:rPr>
-          <w:rFonts w:asciiTheme="minorHAnsi" w:hAnsiTheme="minorHAnsi"/>
-          <w:b/>
-          <w:sz w:val="22"/>
-          <w:szCs w:val="22"/>
-        </w:rPr>
-        <w:t>Bertalanffy</w:t>
-      </w:r>
-      <w:proofErr w:type="spellEnd"/>
-      <w:r>
-        <w:rPr>
-          <w:rFonts w:asciiTheme="minorHAnsi" w:hAnsiTheme="minorHAnsi"/>
-          <w:b/>
-          <w:sz w:val="22"/>
-          <w:szCs w:val="22"/>
-        </w:rPr>
-        <w:t xml:space="preserve"> function occurs as a special case when C=0 (i.e., equation 2 collapses to equation 1).</w:t>
-      </w:r>
-    </w:p>
-    <w:p>
-      <w:pPr>
-        <w:spacing w:before="100" w:beforeAutospacing="1" w:after="100" w:afterAutospacing="1"/>
-        <w:rPr>
-          <w:rFonts w:asciiTheme="minorHAnsi" w:hAnsiTheme="minorHAnsi"/>
-          <w:b/>
-          <w:sz w:val="22"/>
-          <w:szCs w:val="22"/>
-        </w:rPr>
-      </w:pPr>
-      <w:r>
-        <w:rPr>
-          <w:rFonts w:asciiTheme="minorHAnsi" w:hAnsiTheme="minorHAnsi"/>
-          <w:sz w:val="22"/>
-          <w:szCs w:val="22"/>
-        </w:rPr>
-        <w:t>DHO: Done.</w:t>
-      </w:r>
-      <w:r>
-        <w:rPr>
-          <w:rFonts w:asciiTheme="minorHAnsi" w:hAnsiTheme="minorHAnsi"/>
-          <w:sz w:val="22"/>
-          <w:szCs w:val="22"/>
-        </w:rPr>
-        <w:br/>
-      </w:r>
-      <w:r>
-        <w:rPr>
-          <w:rFonts w:asciiTheme="minorHAnsi" w:hAnsiTheme="minorHAnsi"/>
-          <w:b/>
-          <w:sz w:val="22"/>
-          <w:szCs w:val="22"/>
-        </w:rPr>
-        <w:br/>
-        <w:t xml:space="preserve">81-86. </w:t>
-      </w:r>
-      <w:proofErr w:type="gramStart"/>
-      <w:r>
-        <w:rPr>
-          <w:rFonts w:asciiTheme="minorHAnsi" w:hAnsiTheme="minorHAnsi"/>
-          <w:b/>
-          <w:sz w:val="22"/>
-          <w:szCs w:val="22"/>
-        </w:rPr>
-        <w:t>This</w:t>
-      </w:r>
-      <w:proofErr w:type="gramEnd"/>
-      <w:r>
-        <w:rPr>
-          <w:rFonts w:asciiTheme="minorHAnsi" w:hAnsiTheme="minorHAnsi"/>
-          <w:b/>
-          <w:sz w:val="22"/>
-          <w:szCs w:val="22"/>
-        </w:rPr>
-        <w:t xml:space="preserve"> section describes how the manuscript could fill a critical gap in the current state of knowledge. However, it's not really clear to me what exactly the prior deficiency is. I understand that t' is a function of estimated parameters. But, is this fundamentally different from many other nonlinear optimization problems where values are functions of estimated parameters?  </w:t>
-      </w:r>
-    </w:p>
-    <w:p>
-      <w:pPr>
-        <w:spacing w:before="100" w:beforeAutospacing="1" w:after="100" w:afterAutospacing="1"/>
-        <w:rPr>
-          <w:rFonts w:asciiTheme="minorHAnsi" w:hAnsiTheme="minorHAnsi"/>
-          <w:b/>
-          <w:sz w:val="22"/>
-          <w:szCs w:val="22"/>
-        </w:rPr>
-      </w:pPr>
-      <w:r>
-        <w:rPr>
-          <w:rFonts w:asciiTheme="minorHAnsi" w:hAnsiTheme="minorHAnsi"/>
-          <w:sz w:val="22"/>
-          <w:szCs w:val="22"/>
-        </w:rPr>
-        <w:t xml:space="preserve">DHO: I have attempted to modify this section to more clearly articulate the issue.  The real problem is not so much that t’ is a function of the estimated parameters (which I had stated in the original manuscript), but that t’ must be derived from t, NGT, and </w:t>
-      </w:r>
-      <w:proofErr w:type="spellStart"/>
-      <w:r>
-        <w:rPr>
-          <w:rFonts w:asciiTheme="minorHAnsi" w:hAnsiTheme="minorHAnsi"/>
-          <w:sz w:val="22"/>
-          <w:szCs w:val="22"/>
-        </w:rPr>
-        <w:t>ts</w:t>
-      </w:r>
-      <w:proofErr w:type="spellEnd"/>
-      <w:r>
-        <w:rPr>
-          <w:rFonts w:asciiTheme="minorHAnsi" w:hAnsiTheme="minorHAnsi"/>
-          <w:sz w:val="22"/>
-          <w:szCs w:val="22"/>
-        </w:rPr>
-        <w:t xml:space="preserve"> and there is no mathematical equation that describes how to do this.  </w:t>
-      </w:r>
-      <w:r>
-        <w:rPr>
-          <w:rFonts w:asciiTheme="minorHAnsi" w:hAnsiTheme="minorHAnsi"/>
-          <w:sz w:val="22"/>
-          <w:szCs w:val="22"/>
-        </w:rPr>
         <w:lastRenderedPageBreak/>
-        <w:t xml:space="preserve">Unfortunately, in the absence of this equation, there also is no algorithm (prior to this manuscript) that describes (in any detail) how to derived t’ from t, NGT, and </w:t>
-      </w:r>
-      <w:proofErr w:type="spellStart"/>
-      <w:r>
-        <w:rPr>
-          <w:rFonts w:asciiTheme="minorHAnsi" w:hAnsiTheme="minorHAnsi"/>
-          <w:sz w:val="22"/>
-          <w:szCs w:val="22"/>
-        </w:rPr>
-        <w:t>ts</w:t>
-      </w:r>
-      <w:proofErr w:type="spellEnd"/>
-      <w:r>
-        <w:rPr>
-          <w:rFonts w:asciiTheme="minorHAnsi" w:hAnsiTheme="minorHAnsi"/>
-          <w:sz w:val="22"/>
-          <w:szCs w:val="22"/>
-        </w:rPr>
-        <w:t>.  So, the issue is really the complexity of the relationship between t and t’ and not the dependence of t’ on estimated parameters.  Hopefully the new text better articulates this issue.</w:t>
-      </w:r>
-      <w:r>
-        <w:rPr>
-          <w:rFonts w:asciiTheme="minorHAnsi" w:hAnsiTheme="minorHAnsi"/>
-          <w:b/>
-          <w:sz w:val="22"/>
-          <w:szCs w:val="22"/>
-        </w:rPr>
-        <w:br/>
-      </w:r>
-      <w:r>
-        <w:rPr>
-          <w:rFonts w:asciiTheme="minorHAnsi" w:hAnsiTheme="minorHAnsi"/>
-          <w:b/>
-          <w:sz w:val="22"/>
-          <w:szCs w:val="22"/>
-        </w:rPr>
-        <w:br/>
-        <w:t>103-4. I was confused initially about what becomes a whole number, mostly because the example describes converting t=2.9 to 2.5, which isn't whole. I understood after reading step 2, but perhaps some more careful wording in step 1 would help avoid that confusion.</w:t>
-      </w:r>
-    </w:p>
-    <w:p>
-      <w:pPr>
-        <w:spacing w:before="100" w:beforeAutospacing="1" w:after="100" w:afterAutospacing="1"/>
-        <w:rPr>
-          <w:rFonts w:asciiTheme="minorHAnsi" w:hAnsiTheme="minorHAnsi"/>
-          <w:b/>
-          <w:sz w:val="22"/>
-          <w:szCs w:val="22"/>
-        </w:rPr>
-      </w:pPr>
-      <w:r>
-        <w:rPr>
-          <w:rFonts w:asciiTheme="minorHAnsi" w:hAnsiTheme="minorHAnsi"/>
-          <w:sz w:val="22"/>
-          <w:szCs w:val="22"/>
-        </w:rPr>
-        <w:t xml:space="preserve">DHO: Generally removed reference to whole numbers as it is </w:t>
-      </w:r>
-      <w:proofErr w:type="gramStart"/>
-      <w:r>
-        <w:rPr>
-          <w:rFonts w:asciiTheme="minorHAnsi" w:hAnsiTheme="minorHAnsi"/>
-          <w:sz w:val="22"/>
-          <w:szCs w:val="22"/>
-        </w:rPr>
-        <w:t>more clear</w:t>
-      </w:r>
-      <w:proofErr w:type="gramEnd"/>
-      <w:r>
-        <w:rPr>
-          <w:rFonts w:asciiTheme="minorHAnsi" w:hAnsiTheme="minorHAnsi"/>
-          <w:sz w:val="22"/>
-          <w:szCs w:val="22"/>
-        </w:rPr>
-        <w:t xml:space="preserve"> to call this the “number of completed full growth periods.”</w:t>
-      </w:r>
-      <w:r>
-        <w:rPr>
-          <w:rFonts w:asciiTheme="minorHAnsi" w:hAnsiTheme="minorHAnsi"/>
-          <w:sz w:val="22"/>
-          <w:szCs w:val="22"/>
-        </w:rPr>
-        <w:br/>
-      </w:r>
-      <w:r>
-        <w:rPr>
-          <w:rFonts w:asciiTheme="minorHAnsi" w:hAnsiTheme="minorHAnsi"/>
-          <w:b/>
-          <w:sz w:val="22"/>
-          <w:szCs w:val="22"/>
-        </w:rPr>
-        <w:br/>
-        <w:t>141. "I used …"</w:t>
-      </w:r>
-    </w:p>
-    <w:p>
-      <w:pPr>
-        <w:spacing w:before="100" w:beforeAutospacing="1" w:after="100" w:afterAutospacing="1"/>
-        <w:rPr>
-          <w:rFonts w:asciiTheme="minorHAnsi" w:hAnsiTheme="minorHAnsi"/>
-          <w:b/>
-          <w:sz w:val="22"/>
-          <w:szCs w:val="22"/>
-        </w:rPr>
-      </w:pPr>
-      <w:r>
-        <w:rPr>
-          <w:rFonts w:asciiTheme="minorHAnsi" w:hAnsiTheme="minorHAnsi"/>
-          <w:sz w:val="22"/>
-          <w:szCs w:val="22"/>
-        </w:rPr>
-        <w:t>DHO: Fixed.</w:t>
-      </w:r>
-      <w:r>
-        <w:rPr>
-          <w:rFonts w:asciiTheme="minorHAnsi" w:hAnsiTheme="minorHAnsi"/>
-          <w:sz w:val="22"/>
-          <w:szCs w:val="22"/>
-        </w:rPr>
-        <w:br/>
-      </w:r>
-      <w:r>
-        <w:rPr>
-          <w:rFonts w:asciiTheme="minorHAnsi" w:hAnsiTheme="minorHAnsi"/>
-          <w:b/>
-          <w:sz w:val="22"/>
-          <w:szCs w:val="22"/>
-        </w:rPr>
-        <w:br/>
-        <w:t>145. "</w:t>
-      </w:r>
-      <w:proofErr w:type="gramStart"/>
-      <w:r>
-        <w:rPr>
-          <w:rFonts w:asciiTheme="minorHAnsi" w:hAnsiTheme="minorHAnsi"/>
-          <w:b/>
-          <w:sz w:val="22"/>
-          <w:szCs w:val="22"/>
-        </w:rPr>
-        <w:t>divided</w:t>
-      </w:r>
-      <w:proofErr w:type="gramEnd"/>
-      <w:r>
-        <w:rPr>
-          <w:rFonts w:asciiTheme="minorHAnsi" w:hAnsiTheme="minorHAnsi"/>
-          <w:b/>
-          <w:sz w:val="22"/>
-          <w:szCs w:val="22"/>
-        </w:rPr>
-        <w:t xml:space="preserve"> by the quantity 1 minus …  </w:t>
-      </w:r>
-    </w:p>
-    <w:p>
-      <w:pPr>
-        <w:spacing w:before="100" w:beforeAutospacing="1" w:after="100" w:afterAutospacing="1"/>
-        <w:rPr>
-          <w:rFonts w:asciiTheme="minorHAnsi" w:hAnsiTheme="minorHAnsi"/>
-          <w:b/>
-          <w:sz w:val="22"/>
-          <w:szCs w:val="22"/>
-        </w:rPr>
-      </w:pPr>
-      <w:r>
-        <w:rPr>
-          <w:rFonts w:asciiTheme="minorHAnsi" w:hAnsiTheme="minorHAnsi"/>
-          <w:sz w:val="22"/>
-          <w:szCs w:val="22"/>
-        </w:rPr>
-        <w:t>DHO: This was removed because a different procedure was used to derive starting values.</w:t>
-      </w:r>
-      <w:r>
-        <w:rPr>
-          <w:rFonts w:asciiTheme="minorHAnsi" w:hAnsiTheme="minorHAnsi"/>
-          <w:sz w:val="22"/>
-          <w:szCs w:val="22"/>
-        </w:rPr>
-        <w:br/>
-      </w:r>
-      <w:r>
-        <w:rPr>
-          <w:rFonts w:asciiTheme="minorHAnsi" w:hAnsiTheme="minorHAnsi"/>
-          <w:b/>
-          <w:sz w:val="22"/>
-          <w:szCs w:val="22"/>
-        </w:rPr>
-        <w:br/>
-        <w:t>156. Equation 3 fit slightly better, but the two models are really indistinguishable, given the common criterion that delta AIC &lt; 2 for Equation 2.</w:t>
-      </w:r>
-    </w:p>
-    <w:p>
-      <w:pPr>
-        <w:spacing w:before="100" w:beforeAutospacing="1" w:after="100" w:afterAutospacing="1"/>
-        <w:rPr>
-          <w:rFonts w:asciiTheme="minorHAnsi" w:hAnsiTheme="minorHAnsi"/>
-          <w:b/>
-          <w:sz w:val="22"/>
-          <w:szCs w:val="22"/>
-        </w:rPr>
-      </w:pPr>
-      <w:r>
-        <w:rPr>
-          <w:rFonts w:asciiTheme="minorHAnsi" w:hAnsiTheme="minorHAnsi"/>
-          <w:sz w:val="22"/>
-          <w:szCs w:val="22"/>
-        </w:rPr>
-        <w:t>DHO: Text was modified to address this correct concern.  In addition, delta AIC values were added to Table 1 to better facilitate such comparisons.</w:t>
-      </w:r>
-      <w:r>
-        <w:rPr>
-          <w:rFonts w:asciiTheme="minorHAnsi" w:hAnsiTheme="minorHAnsi"/>
-          <w:b/>
-          <w:sz w:val="22"/>
-          <w:szCs w:val="22"/>
-        </w:rPr>
-        <w:br/>
-      </w:r>
-      <w:r>
-        <w:rPr>
-          <w:rFonts w:asciiTheme="minorHAnsi" w:hAnsiTheme="minorHAnsi"/>
-          <w:b/>
-          <w:sz w:val="22"/>
-          <w:szCs w:val="22"/>
-        </w:rPr>
-        <w:br/>
-        <w:t xml:space="preserve">Table 1. Mention in the table caption that the values in parentheses represent 95% confidence intervals, as stated in the Fig 3 caption. </w:t>
-      </w:r>
-    </w:p>
-    <w:p>
-      <w:pPr>
-        <w:spacing w:before="100" w:beforeAutospacing="1" w:after="100" w:afterAutospacing="1"/>
-        <w:rPr>
-          <w:rFonts w:asciiTheme="minorHAnsi" w:hAnsiTheme="minorHAnsi"/>
-          <w:b/>
-          <w:sz w:val="22"/>
-          <w:szCs w:val="22"/>
-        </w:rPr>
-      </w:pPr>
-      <w:r>
-        <w:rPr>
-          <w:rFonts w:asciiTheme="minorHAnsi" w:hAnsiTheme="minorHAnsi"/>
-          <w:sz w:val="22"/>
-          <w:szCs w:val="22"/>
-        </w:rPr>
-        <w:t>DHO: Done.</w:t>
-      </w:r>
-      <w:r>
-        <w:rPr>
-          <w:rFonts w:asciiTheme="minorHAnsi" w:hAnsiTheme="minorHAnsi"/>
-          <w:b/>
-          <w:sz w:val="22"/>
-          <w:szCs w:val="22"/>
-        </w:rPr>
-        <w:br/>
-      </w:r>
-      <w:r>
-        <w:rPr>
-          <w:rFonts w:asciiTheme="minorHAnsi" w:hAnsiTheme="minorHAnsi"/>
-          <w:b/>
-          <w:sz w:val="22"/>
-          <w:szCs w:val="22"/>
-        </w:rPr>
-        <w:br/>
-        <w:t xml:space="preserve">Figure 2. I think the tick labels above and below the X-axis would be easier to read if the font size were a little smaller. I find the numbers somewhat difficult to distinguish. </w:t>
-      </w:r>
-    </w:p>
-    <w:p>
-      <w:pPr>
-        <w:spacing w:before="100" w:beforeAutospacing="1" w:after="100" w:afterAutospacing="1"/>
-        <w:rPr>
-          <w:rFonts w:asciiTheme="minorHAnsi" w:hAnsiTheme="minorHAnsi"/>
-          <w:b/>
-          <w:sz w:val="22"/>
-          <w:szCs w:val="22"/>
-        </w:rPr>
-      </w:pPr>
-      <w:r>
-        <w:rPr>
-          <w:rFonts w:asciiTheme="minorHAnsi" w:hAnsiTheme="minorHAnsi"/>
-          <w:sz w:val="22"/>
-          <w:szCs w:val="22"/>
-        </w:rPr>
-        <w:t>DHO: Done.</w:t>
-      </w:r>
-      <w:r>
-        <w:rPr>
-          <w:rFonts w:asciiTheme="minorHAnsi" w:hAnsiTheme="minorHAnsi"/>
-          <w:b/>
-          <w:sz w:val="22"/>
-          <w:szCs w:val="22"/>
-        </w:rPr>
-        <w:br/>
-      </w:r>
-      <w:r>
-        <w:rPr>
-          <w:rFonts w:asciiTheme="minorHAnsi" w:hAnsiTheme="minorHAnsi"/>
-          <w:b/>
-          <w:sz w:val="22"/>
-          <w:szCs w:val="22"/>
-        </w:rPr>
-        <w:br/>
-      </w:r>
-      <w:r>
-        <w:rPr>
-          <w:rFonts w:asciiTheme="minorHAnsi" w:hAnsiTheme="minorHAnsi"/>
-          <w:b/>
-          <w:sz w:val="22"/>
-          <w:szCs w:val="22"/>
-        </w:rPr>
-        <w:br/>
-      </w:r>
-      <w:r>
-        <w:rPr>
-          <w:rFonts w:asciiTheme="minorHAnsi" w:hAnsiTheme="minorHAnsi"/>
-          <w:b/>
-          <w:sz w:val="22"/>
-          <w:szCs w:val="22"/>
-        </w:rPr>
-        <w:br/>
-      </w:r>
-      <w:r>
-        <w:rPr>
-          <w:rFonts w:asciiTheme="minorHAnsi" w:hAnsiTheme="minorHAnsi"/>
-          <w:b/>
-          <w:sz w:val="22"/>
-          <w:szCs w:val="22"/>
-        </w:rPr>
-        <w:br/>
-      </w:r>
-    </w:p>
-    <w:p>
-      <w:pPr>
-        <w:rPr>
-          <w:rFonts w:asciiTheme="minorHAnsi" w:hAnsiTheme="minorHAnsi"/>
-          <w:b/>
-          <w:sz w:val="22"/>
-          <w:szCs w:val="22"/>
-        </w:rPr>
-      </w:pPr>
-      <w:r>
-        <w:rPr>
-          <w:rFonts w:asciiTheme="minorHAnsi" w:hAnsiTheme="minorHAnsi"/>
-          <w:b/>
-          <w:sz w:val="22"/>
-          <w:szCs w:val="22"/>
-        </w:rPr>
-        <w:br w:type="page"/>
-      </w:r>
-    </w:p>
-    <w:p>
-      <w:pPr>
-        <w:spacing w:before="100" w:beforeAutospacing="1" w:after="100" w:afterAutospacing="1"/>
-        <w:rPr>
-          <w:rFonts w:asciiTheme="minorHAnsi" w:hAnsiTheme="minorHAnsi"/>
-          <w:b/>
-          <w:sz w:val="22"/>
-          <w:szCs w:val="22"/>
-        </w:rPr>
-      </w:pPr>
+        <w:t>Reviewer #2: remarks and suggestions:</w:t>
+      </w:r>
       <w:r>
         <w:rPr>
           <w:rFonts w:asciiTheme="minorHAnsi" w:hAnsiTheme="minorHAnsi"/>
@@ -1397,27 +1023,6 @@
           <w:sz w:val="28"/>
           <w:szCs w:val="22"/>
         </w:rPr>
-        <w:lastRenderedPageBreak/>
-        <w:t>Reviewer #2: remarks and suggestions</w:t>
-      </w:r>
-      <w:proofErr w:type="gramStart"/>
-      <w:r>
-        <w:rPr>
-          <w:rFonts w:asciiTheme="minorHAnsi" w:hAnsiTheme="minorHAnsi"/>
-          <w:b/>
-          <w:sz w:val="28"/>
-          <w:szCs w:val="22"/>
-        </w:rPr>
-        <w:t>:</w:t>
-      </w:r>
-      <w:proofErr w:type="gramEnd"/>
-      <w:r>
-        <w:rPr>
-          <w:rFonts w:asciiTheme="minorHAnsi" w:hAnsiTheme="minorHAnsi"/>
-          <w:b/>
-          <w:sz w:val="28"/>
-          <w:szCs w:val="22"/>
-        </w:rPr>
         <w:br/>
       </w:r>
       <w:r>
@@ -1446,87 +1051,7 @@
           <w:szCs w:val="22"/>
         </w:rPr>
         <w:br/>
-        <w:t xml:space="preserve">- Line 75. I agree that the way </w:t>
-      </w:r>
-      <w:proofErr w:type="spellStart"/>
-      <w:r>
-        <w:rPr>
-          <w:rFonts w:asciiTheme="minorHAnsi" w:hAnsiTheme="minorHAnsi"/>
-          <w:b/>
-          <w:sz w:val="22"/>
-          <w:szCs w:val="22"/>
-        </w:rPr>
-        <w:t>Beguer</w:t>
-      </w:r>
-      <w:proofErr w:type="spellEnd"/>
-      <w:r>
-        <w:rPr>
-          <w:rFonts w:asciiTheme="minorHAnsi" w:hAnsiTheme="minorHAnsi"/>
-          <w:b/>
-          <w:sz w:val="22"/>
-          <w:szCs w:val="22"/>
-        </w:rPr>
-        <w:t xml:space="preserve"> et al. (2011) fitted the function is not clear in the paper. Indeed, the equation was not really the one of Pauly as the authors dropped the implementation of t' because of the lack a comprehension of the original paper</w:t>
-      </w:r>
-      <w:proofErr w:type="gramStart"/>
-      <w:r>
-        <w:rPr>
-          <w:rFonts w:asciiTheme="minorHAnsi" w:hAnsiTheme="minorHAnsi"/>
-          <w:b/>
-          <w:sz w:val="22"/>
-          <w:szCs w:val="22"/>
-        </w:rPr>
-        <w:t>... .</w:t>
-      </w:r>
-      <w:proofErr w:type="gramEnd"/>
-      <w:r>
-        <w:rPr>
-          <w:rFonts w:asciiTheme="minorHAnsi" w:hAnsiTheme="minorHAnsi"/>
-          <w:b/>
-          <w:sz w:val="22"/>
-          <w:szCs w:val="22"/>
-        </w:rPr>
-        <w:t xml:space="preserve">  By the way, </w:t>
-      </w:r>
-      <w:proofErr w:type="spellStart"/>
-      <w:r>
-        <w:rPr>
-          <w:rFonts w:asciiTheme="minorHAnsi" w:hAnsiTheme="minorHAnsi"/>
-          <w:b/>
-          <w:sz w:val="22"/>
-          <w:szCs w:val="22"/>
-        </w:rPr>
-        <w:t>Linf</w:t>
-      </w:r>
-      <w:proofErr w:type="spellEnd"/>
-      <w:r>
-        <w:rPr>
-          <w:rFonts w:asciiTheme="minorHAnsi" w:hAnsiTheme="minorHAnsi"/>
-          <w:b/>
-          <w:sz w:val="22"/>
-          <w:szCs w:val="22"/>
-        </w:rPr>
-        <w:t xml:space="preserve"> was not fixed, but constrained so that it </w:t>
-      </w:r>
-      <w:proofErr w:type="spellStart"/>
-      <w:r>
-        <w:rPr>
-          <w:rFonts w:asciiTheme="minorHAnsi" w:hAnsiTheme="minorHAnsi"/>
-          <w:b/>
-          <w:sz w:val="22"/>
-          <w:szCs w:val="22"/>
-        </w:rPr>
-        <w:t>can not</w:t>
-      </w:r>
-      <w:proofErr w:type="spellEnd"/>
-      <w:r>
-        <w:rPr>
-          <w:rFonts w:asciiTheme="minorHAnsi" w:hAnsiTheme="minorHAnsi"/>
-          <w:b/>
-          <w:sz w:val="22"/>
-          <w:szCs w:val="22"/>
-        </w:rPr>
-        <w:t xml:space="preserve"> be upper than maximum L observed.  The only difference with Pauly is that there is no loop-calculation of t'. </w:t>
+        <w:t xml:space="preserve">- Line 75. I agree that the way Beguer et al. (2011) fitted the function is not clear in the paper. Indeed, the equation was not really the one of Pauly as the authors dropped the implementation of t' because of the lack a comprehension of the original paper... .  By the way, Linf was not fixed, but constrained so that it can not be upper than maximum L observed.  The only difference with Pauly is that there is no loop-calculation of t'. </w:t>
       </w:r>
       <w:r>
         <w:rPr>
@@ -1546,27 +1071,7 @@
           <w:szCs w:val="22"/>
         </w:rPr>
         <w:br/>
-        <w:t xml:space="preserve">"...whereas, probably because of the lack of clarity of Pauly et al. (1992) on t', </w:t>
-      </w:r>
-      <w:proofErr w:type="spellStart"/>
-      <w:r>
-        <w:rPr>
-          <w:rFonts w:asciiTheme="minorHAnsi" w:hAnsiTheme="minorHAnsi"/>
-          <w:b/>
-          <w:sz w:val="22"/>
-          <w:szCs w:val="22"/>
-        </w:rPr>
-        <w:t>Beguer</w:t>
-      </w:r>
-      <w:proofErr w:type="spellEnd"/>
-      <w:r>
-        <w:rPr>
-          <w:rFonts w:asciiTheme="minorHAnsi" w:hAnsiTheme="minorHAnsi"/>
-          <w:b/>
-          <w:sz w:val="22"/>
-          <w:szCs w:val="22"/>
-        </w:rPr>
-        <w:t xml:space="preserve"> et al. used a modified version of Equation 3 without (the loop-calculation of) t', simply replaced by t in their equation." </w:t>
+        <w:t xml:space="preserve">"...whereas, probably because of the lack of clarity of Pauly et al. (1992) on t', Beguer et al. used a modified version of Equation 3 without (the loop-calculation of) t', simply replaced by t in their equation." </w:t>
       </w:r>
     </w:p>
     <w:p>
@@ -1586,25 +1091,7 @@
           <w:sz w:val="22"/>
           <w:szCs w:val="22"/>
         </w:rPr>
-        <w:t xml:space="preserve">DHO: I have re-read the </w:t>
-      </w:r>
-      <w:proofErr w:type="spellStart"/>
-      <w:r>
-        <w:rPr>
-          <w:rFonts w:asciiTheme="minorHAnsi" w:hAnsiTheme="minorHAnsi"/>
-          <w:sz w:val="22"/>
-          <w:szCs w:val="22"/>
-        </w:rPr>
-        <w:t>Beguer</w:t>
-      </w:r>
-      <w:proofErr w:type="spellEnd"/>
-      <w:r>
-        <w:rPr>
-          <w:rFonts w:asciiTheme="minorHAnsi" w:hAnsiTheme="minorHAnsi"/>
-          <w:sz w:val="22"/>
-          <w:szCs w:val="22"/>
-        </w:rPr>
-        <w:t xml:space="preserve"> et al. (2011) paper and it clearly states that they used the Pauly et al. (1992) model, even displaying the model in their Equations 2-4 (though, their interpretation of the parameters do not appear to be correct).  In addition, on the second column of their page 607 it says “</w:t>
+        <w:t>DHO: I have re-read the Beguer et al. (2011) paper and it clearly states that they used the Pauly et al. (1992) model, even displaying the model in their Equations 2-4 (though, their interpretation of the parameters do not appear to be correct).  In addition, on the second column of their page 607 it says “</w:t>
       </w:r>
       <w:r>
         <w:rPr>
@@ -1612,16 +1099,7 @@
           <w:sz w:val="22"/>
           <w:szCs w:val="22"/>
         </w:rPr>
-        <w:t>Contrary to fits within the classical VBG, the asymptotic length (</w:t>
-      </w:r>
-      <w:proofErr w:type="spellStart"/>
-      <w:r>
-        <w:rPr>
-          <w:rFonts w:asciiTheme="minorHAnsi" w:hAnsiTheme="minorHAnsi" w:cs="AdvP6F00"/>
-          <w:sz w:val="22"/>
-          <w:szCs w:val="22"/>
-        </w:rPr>
-        <w:t>L</w:t>
+        <w:t>Contrary to fits within the classical VBG, the asymptotic length (L</w:t>
       </w:r>
       <w:r>
         <w:rPr>
@@ -1631,7 +1109,6 @@
         </w:rPr>
         <w:t>inf</w:t>
       </w:r>
-      <w:proofErr w:type="spellEnd"/>
       <w:r>
         <w:rPr>
           <w:rFonts w:asciiTheme="minorHAnsi" w:hAnsiTheme="minorHAnsi" w:cs="AdvP6F00"/>
@@ -1678,115 +1155,7 @@
           <w:sz w:val="22"/>
           <w:szCs w:val="22"/>
         </w:rPr>
-        <w:t>I had contacted the first two authors (</w:t>
-      </w:r>
-      <w:proofErr w:type="spellStart"/>
-      <w:r>
-        <w:rPr>
-          <w:rFonts w:asciiTheme="minorHAnsi" w:hAnsiTheme="minorHAnsi"/>
-          <w:sz w:val="22"/>
-          <w:szCs w:val="22"/>
-        </w:rPr>
-        <w:t>Beguer</w:t>
-      </w:r>
-      <w:proofErr w:type="spellEnd"/>
-      <w:r>
-        <w:rPr>
-          <w:rFonts w:asciiTheme="minorHAnsi" w:hAnsiTheme="minorHAnsi"/>
-          <w:sz w:val="22"/>
-          <w:szCs w:val="22"/>
-        </w:rPr>
-        <w:t xml:space="preserve"> and </w:t>
-      </w:r>
-      <w:proofErr w:type="spellStart"/>
-      <w:r>
-        <w:rPr>
-          <w:rFonts w:asciiTheme="minorHAnsi" w:hAnsiTheme="minorHAnsi"/>
-          <w:sz w:val="22"/>
-          <w:szCs w:val="22"/>
-        </w:rPr>
-        <w:t>Rochette</w:t>
-      </w:r>
-      <w:proofErr w:type="spellEnd"/>
-      <w:r>
-        <w:rPr>
-          <w:rFonts w:asciiTheme="minorHAnsi" w:hAnsiTheme="minorHAnsi"/>
-          <w:sz w:val="22"/>
-          <w:szCs w:val="22"/>
-        </w:rPr>
-        <w:t xml:space="preserve">) of the </w:t>
-      </w:r>
-      <w:proofErr w:type="spellStart"/>
-      <w:r>
-        <w:rPr>
-          <w:rFonts w:asciiTheme="minorHAnsi" w:hAnsiTheme="minorHAnsi"/>
-          <w:sz w:val="22"/>
-          <w:szCs w:val="22"/>
-        </w:rPr>
-        <w:t>Beguer</w:t>
-      </w:r>
-      <w:proofErr w:type="spellEnd"/>
-      <w:r>
-        <w:rPr>
-          <w:rFonts w:asciiTheme="minorHAnsi" w:hAnsiTheme="minorHAnsi"/>
-          <w:sz w:val="22"/>
-          <w:szCs w:val="22"/>
-        </w:rPr>
-        <w:t xml:space="preserve"> et al. (2011) paper when working on my manuscript.  In that process, I reviewed their R script and did note that they did not actually fit the Pauly et al. (1992) model as their paper suggested.  I considered using a personal communications in the current manuscript to note that </w:t>
-      </w:r>
-      <w:proofErr w:type="spellStart"/>
-      <w:r>
-        <w:rPr>
-          <w:rFonts w:asciiTheme="minorHAnsi" w:hAnsiTheme="minorHAnsi"/>
-          <w:sz w:val="22"/>
-          <w:szCs w:val="22"/>
-        </w:rPr>
-        <w:t>Beguer</w:t>
-      </w:r>
-      <w:proofErr w:type="spellEnd"/>
-      <w:r>
-        <w:rPr>
-          <w:rFonts w:asciiTheme="minorHAnsi" w:hAnsiTheme="minorHAnsi"/>
-          <w:sz w:val="22"/>
-          <w:szCs w:val="22"/>
-        </w:rPr>
-        <w:t xml:space="preserve"> et al. (2011) did not actually use the Pauly et al. (1992) model.  However, in further communications with </w:t>
-      </w:r>
-      <w:proofErr w:type="spellStart"/>
-      <w:r>
-        <w:rPr>
-          <w:rFonts w:asciiTheme="minorHAnsi" w:hAnsiTheme="minorHAnsi"/>
-          <w:sz w:val="22"/>
-          <w:szCs w:val="22"/>
-        </w:rPr>
-        <w:t>Rochette</w:t>
-      </w:r>
-      <w:proofErr w:type="spellEnd"/>
-      <w:r>
-        <w:rPr>
-          <w:rFonts w:asciiTheme="minorHAnsi" w:hAnsiTheme="minorHAnsi"/>
-          <w:sz w:val="22"/>
-          <w:szCs w:val="22"/>
-        </w:rPr>
-        <w:t xml:space="preserve">, who appeared to do the analysis for that paper, he noted that he had moved to another position and would not have time to pursue my questions of their work any further.  To honor this, I did not pursue the personal communications angle and wrote the text that appears in the manuscript, which I believe to be accurate based on the published works of </w:t>
-      </w:r>
-      <w:proofErr w:type="spellStart"/>
-      <w:r>
-        <w:rPr>
-          <w:rFonts w:asciiTheme="minorHAnsi" w:hAnsiTheme="minorHAnsi"/>
-          <w:sz w:val="22"/>
-          <w:szCs w:val="22"/>
-        </w:rPr>
-        <w:t>Beguer</w:t>
-      </w:r>
-      <w:proofErr w:type="spellEnd"/>
-      <w:r>
-        <w:rPr>
-          <w:rFonts w:asciiTheme="minorHAnsi" w:hAnsiTheme="minorHAnsi"/>
-          <w:sz w:val="22"/>
-          <w:szCs w:val="22"/>
-        </w:rPr>
-        <w:t xml:space="preserve"> et al. (2011).</w:t>
+        <w:t>I had contacted the first two authors (Beguer and Rochette) of the Beguer et al. (2011) paper when working on my manuscript.  In that process, I reviewed their R script and did note that they did not actually fit the Pauly et al. (1992) model as their paper suggested.  I considered using a personal communications in the current manuscript to note that Beguer et al. (2011) did not actually use the Pauly et al. (1992) model.  However, in further communications with Rochette, who appeared to do the analysis for that paper, he noted that he had moved to another position and would not have time to pursue my questions of their work any further.  To honor this, I did not pursue the personal communications angle and wrote the text that appears in the manuscript, which I believe to be accurate based on the published works of Beguer et al. (2011).</w:t>
       </w:r>
     </w:p>
     <w:p>
@@ -1819,25 +1188,7 @@
           <w:sz w:val="22"/>
           <w:szCs w:val="22"/>
         </w:rPr>
-        <w:t xml:space="preserve">So, I am willing to make the changes that this reviewer has suggested, but I don’t know how to cite it, as the information this reviewer suggests is not available in the </w:t>
-      </w:r>
-      <w:proofErr w:type="spellStart"/>
-      <w:r>
-        <w:rPr>
-          <w:rFonts w:asciiTheme="minorHAnsi" w:hAnsiTheme="minorHAnsi"/>
-          <w:sz w:val="22"/>
-          <w:szCs w:val="22"/>
-        </w:rPr>
-        <w:t>Beguer</w:t>
-      </w:r>
-      <w:proofErr w:type="spellEnd"/>
-      <w:r>
-        <w:rPr>
-          <w:rFonts w:asciiTheme="minorHAnsi" w:hAnsiTheme="minorHAnsi"/>
-          <w:sz w:val="22"/>
-          <w:szCs w:val="22"/>
-        </w:rPr>
-        <w:t xml:space="preserve"> et al. (2011) paper.</w:t>
+        <w:t>So, I am willing to make the changes that this reviewer has suggested, but I don’t know how to cite it, as the information this reviewer suggests is not available in the Beguer et al. (2011) paper.</w:t>
       </w:r>
       <w:r>
         <w:rPr>
@@ -1904,47 +1255,7 @@
           <w:szCs w:val="22"/>
         </w:rPr>
         <w:br/>
-        <w:t xml:space="preserve">- The six steps algorithm. The text of the six steps is well written but is difficult to keep in mind. As the author present this technical note in a way that equation 3 could be implemented in any nonlinear model fitting software, the text should help in presenting the equations of the loop calculation. Moreover, the examples chosen should be as much as possible </w:t>
-      </w:r>
-      <w:proofErr w:type="spellStart"/>
-      <w:r>
-        <w:rPr>
-          <w:rFonts w:asciiTheme="minorHAnsi" w:hAnsiTheme="minorHAnsi"/>
-          <w:b/>
-          <w:sz w:val="22"/>
-          <w:szCs w:val="22"/>
-        </w:rPr>
-        <w:t>refering</w:t>
-      </w:r>
-      <w:proofErr w:type="spellEnd"/>
-      <w:r>
-        <w:rPr>
-          <w:rFonts w:asciiTheme="minorHAnsi" w:hAnsiTheme="minorHAnsi"/>
-          <w:b/>
-          <w:sz w:val="22"/>
-          <w:szCs w:val="22"/>
-        </w:rPr>
-        <w:t xml:space="preserve"> to values chosen for Figure 2, which really helps the comprehension of the text.  To not show </w:t>
-      </w:r>
-      <w:proofErr w:type="gramStart"/>
-      <w:r>
-        <w:rPr>
-          <w:rFonts w:asciiTheme="minorHAnsi" w:hAnsiTheme="minorHAnsi"/>
-          <w:b/>
-          <w:sz w:val="22"/>
-          <w:szCs w:val="22"/>
-        </w:rPr>
-        <w:t>to</w:t>
-      </w:r>
-      <w:proofErr w:type="gramEnd"/>
-      <w:r>
-        <w:rPr>
-          <w:rFonts w:asciiTheme="minorHAnsi" w:hAnsiTheme="minorHAnsi"/>
-          <w:b/>
-          <w:sz w:val="22"/>
-          <w:szCs w:val="22"/>
-        </w:rPr>
-        <w:t xml:space="preserve"> many equations, a balance could be found between clarifying the steps using representation (and values) of Figure 2, and using inline equations. </w:t>
+        <w:t xml:space="preserve">- The six steps algorithm. The text of the six steps is well written but is difficult to keep in mind. As the author present this technical note in a way that equation 3 could be implemented in any nonlinear model fitting software, the text should help in presenting the equations of the loop calculation. Moreover, the examples chosen should be as much as possible refering to values chosen for Figure 2, which really helps the comprehension of the text.  To not show to many equations, a balance could be found between clarifying the steps using representation (and values) of Figure 2, and using inline equations. </w:t>
       </w:r>
     </w:p>
     <w:p>
@@ -2000,27 +1311,7 @@
           <w:szCs w:val="22"/>
         </w:rPr>
         <w:br/>
-        <w:t xml:space="preserve">- Line 131. ... </w:t>
-      </w:r>
-      <w:proofErr w:type="gramStart"/>
-      <w:r>
-        <w:rPr>
-          <w:rFonts w:asciiTheme="minorHAnsi" w:hAnsiTheme="minorHAnsi"/>
-          <w:b/>
-          <w:sz w:val="22"/>
-          <w:szCs w:val="22"/>
-        </w:rPr>
-        <w:t>more</w:t>
-      </w:r>
-      <w:proofErr w:type="gramEnd"/>
-      <w:r>
-        <w:rPr>
-          <w:rFonts w:asciiTheme="minorHAnsi" w:hAnsiTheme="minorHAnsi"/>
-          <w:b/>
-          <w:sz w:val="22"/>
-          <w:szCs w:val="22"/>
-        </w:rPr>
-        <w:t xml:space="preserve"> appropriate fit than ... (not then, I guess) </w:t>
+        <w:t xml:space="preserve">- Line 131. ... more appropriate fit than ... (not then, I guess) </w:t>
       </w:r>
     </w:p>
     <w:p>
@@ -2066,27 +1357,7 @@
           <w:sz w:val="22"/>
           <w:szCs w:val="22"/>
         </w:rPr>
-        <w:t xml:space="preserve">- Line 138. This part of the sentence is grammatically strange to </w:t>
-      </w:r>
-      <w:proofErr w:type="gramStart"/>
-      <w:r>
-        <w:rPr>
-          <w:rFonts w:asciiTheme="minorHAnsi" w:hAnsiTheme="minorHAnsi"/>
-          <w:b/>
-          <w:sz w:val="22"/>
-          <w:szCs w:val="22"/>
-        </w:rPr>
-        <w:t>me :</w:t>
-      </w:r>
-      <w:proofErr w:type="gramEnd"/>
-      <w:r>
-        <w:rPr>
-          <w:rFonts w:asciiTheme="minorHAnsi" w:hAnsiTheme="minorHAnsi"/>
-          <w:b/>
-          <w:sz w:val="22"/>
-          <w:szCs w:val="22"/>
-        </w:rPr>
-        <w:t xml:space="preserve"> "Data from three locations were chosen to examine here to demonstrate..." </w:t>
+        <w:t xml:space="preserve">- Line 138. This part of the sentence is grammatically strange to me : "Data from three locations were chosen to examine here to demonstrate..." </w:t>
       </w:r>
     </w:p>
     <w:p>
@@ -2143,27 +1414,7 @@
           <w:sz w:val="22"/>
           <w:szCs w:val="22"/>
         </w:rPr>
-        <w:t xml:space="preserve">Line 156 - 160. Australian bonito data. Even if the AIC is lower, I would not say it is better with such a small difference. Parameter estimation are also quite similar and as the confidence intervals are provided, we </w:t>
-      </w:r>
-      <w:proofErr w:type="spellStart"/>
-      <w:r>
-        <w:rPr>
-          <w:rFonts w:asciiTheme="minorHAnsi" w:hAnsiTheme="minorHAnsi"/>
-          <w:b/>
-          <w:sz w:val="22"/>
-          <w:szCs w:val="22"/>
-        </w:rPr>
-        <w:t>can not</w:t>
-      </w:r>
-      <w:proofErr w:type="spellEnd"/>
-      <w:r>
-        <w:rPr>
-          <w:rFonts w:asciiTheme="minorHAnsi" w:hAnsiTheme="minorHAnsi"/>
-          <w:b/>
-          <w:sz w:val="22"/>
-          <w:szCs w:val="22"/>
-        </w:rPr>
-        <w:t xml:space="preserve"> really say that t0 are different. To me, the conclusion of this case is that there is no best model. </w:t>
+        <w:t xml:space="preserve">Line 156 - 160. Australian bonito data. Even if the AIC is lower, I would not say it is better with such a small difference. Parameter estimation are also quite similar and as the confidence intervals are provided, we can not really say that t0 are different. To me, the conclusion of this case is that there is no best model. </w:t>
       </w:r>
     </w:p>
     <w:p>
@@ -2211,127 +1462,27 @@
           <w:szCs w:val="22"/>
         </w:rPr>
         <w:br/>
-        <w:t xml:space="preserve">- Conclusion is probably too fast. I agree saying that "equation 3 is likely not the globally best seasonal growth model", in particular with regards to the example of mosquitofish. In terms of purely statistical index using the AIC, Equation 2 is globally better. But, as </w:t>
-      </w:r>
-      <w:proofErr w:type="spellStart"/>
-      <w:r>
-        <w:rPr>
-          <w:rFonts w:asciiTheme="minorHAnsi" w:hAnsiTheme="minorHAnsi"/>
-          <w:b/>
-          <w:sz w:val="22"/>
-          <w:szCs w:val="22"/>
-        </w:rPr>
-        <w:t>mentionned</w:t>
-      </w:r>
-      <w:proofErr w:type="spellEnd"/>
-      <w:r>
-        <w:rPr>
-          <w:rFonts w:asciiTheme="minorHAnsi" w:hAnsiTheme="minorHAnsi"/>
-          <w:b/>
-          <w:sz w:val="22"/>
-          <w:szCs w:val="22"/>
-        </w:rPr>
-        <w:t xml:space="preserve"> in the results, Eq. 2 also respond "too dramatically" to part of the sample at site 2. Ecologically speaking, this drop should be </w:t>
-      </w:r>
-      <w:proofErr w:type="spellStart"/>
-      <w:r>
-        <w:rPr>
-          <w:rFonts w:asciiTheme="minorHAnsi" w:hAnsiTheme="minorHAnsi"/>
-          <w:b/>
-          <w:sz w:val="22"/>
-          <w:szCs w:val="22"/>
-        </w:rPr>
-        <w:t>questionned</w:t>
-      </w:r>
-      <w:proofErr w:type="spellEnd"/>
-      <w:r>
-        <w:rPr>
-          <w:rFonts w:asciiTheme="minorHAnsi" w:hAnsiTheme="minorHAnsi"/>
-          <w:b/>
-          <w:sz w:val="22"/>
-          <w:szCs w:val="22"/>
-        </w:rPr>
-        <w:t xml:space="preserve"> (but this is not the aim of the paper).</w:t>
-      </w:r>
-      <w:r>
-        <w:rPr>
-          <w:rFonts w:asciiTheme="minorHAnsi" w:hAnsiTheme="minorHAnsi"/>
-          <w:b/>
-          <w:sz w:val="22"/>
-          <w:szCs w:val="22"/>
-        </w:rPr>
-        <w:br/>
-        <w:t>Equation 2 surely allows more flexibility in the fit of '</w:t>
-      </w:r>
-      <w:proofErr w:type="spellStart"/>
-      <w:r>
-        <w:rPr>
-          <w:rFonts w:asciiTheme="minorHAnsi" w:hAnsiTheme="minorHAnsi"/>
-          <w:b/>
-          <w:sz w:val="22"/>
-          <w:szCs w:val="22"/>
-        </w:rPr>
-        <w:t>seasonnally</w:t>
-      </w:r>
-      <w:proofErr w:type="spellEnd"/>
-      <w:r>
-        <w:rPr>
-          <w:rFonts w:asciiTheme="minorHAnsi" w:hAnsiTheme="minorHAnsi"/>
-          <w:b/>
-          <w:sz w:val="22"/>
-          <w:szCs w:val="22"/>
-        </w:rPr>
-        <w:t xml:space="preserve"> varying' growth data. But, depending on species studied, the decline in size could be unreliable (in contrast to weight maybe). This requires a finer analysis of bounds of C, even fix C to 1.</w:t>
-      </w:r>
-      <w:r>
-        <w:rPr>
-          <w:rFonts w:asciiTheme="minorHAnsi" w:hAnsiTheme="minorHAnsi"/>
-          <w:b/>
-          <w:sz w:val="22"/>
-          <w:szCs w:val="22"/>
-        </w:rPr>
-        <w:br/>
-        <w:t>I would say that Equation 3 is doing well for what it is supposed to do (as title suggests</w:t>
-      </w:r>
-      <w:proofErr w:type="gramStart"/>
-      <w:r>
-        <w:rPr>
-          <w:rFonts w:asciiTheme="minorHAnsi" w:hAnsiTheme="minorHAnsi"/>
-          <w:b/>
-          <w:sz w:val="22"/>
-          <w:szCs w:val="22"/>
-        </w:rPr>
-        <w:t>) :</w:t>
-      </w:r>
-      <w:proofErr w:type="gramEnd"/>
-      <w:r>
-        <w:rPr>
-          <w:rFonts w:asciiTheme="minorHAnsi" w:hAnsiTheme="minorHAnsi"/>
-          <w:b/>
-          <w:sz w:val="22"/>
-          <w:szCs w:val="22"/>
-        </w:rPr>
-        <w:t xml:space="preserve"> fit a growth with periods of "seasonal cessation in growth", which means size is not changing for a fixed period of time each year. However, using Equation 2 allows for more flexibility, thanks to parameter C that allows seasonal decrease, cessation or modified increase in size (or in </w:t>
-      </w:r>
-      <w:proofErr w:type="spellStart"/>
-      <w:r>
-        <w:rPr>
-          <w:rFonts w:asciiTheme="minorHAnsi" w:hAnsiTheme="minorHAnsi"/>
-          <w:b/>
-          <w:sz w:val="22"/>
-          <w:szCs w:val="22"/>
-        </w:rPr>
-        <w:t>weigth</w:t>
-      </w:r>
-      <w:proofErr w:type="spellEnd"/>
-      <w:r>
-        <w:rPr>
-          <w:rFonts w:asciiTheme="minorHAnsi" w:hAnsiTheme="minorHAnsi"/>
-          <w:b/>
-          <w:sz w:val="22"/>
-          <w:szCs w:val="22"/>
-        </w:rPr>
-        <w:t xml:space="preserve">). When C=1, example of this paper showed similar results with Pauly equation. However, as shown by fit in Site 2, using a more flexible equation requires more caution in interpretation. </w:t>
+        <w:t>- Conclusion is probably too fast. I agree saying that "equation 3 is likely not the globally best seasonal growth model", in particular with regards to the example of mosquitofish. In terms of purely statistical index using the AIC, Equation 2 is globally better. But, as mentionned in the results, Eq. 2 also respond "too dramatically" to part of the sample at site 2. Ecologically speaking, this drop should be questionned (but this is not the aim of the paper).</w:t>
+      </w:r>
+      <w:r>
+        <w:rPr>
+          <w:rFonts w:asciiTheme="minorHAnsi" w:hAnsiTheme="minorHAnsi"/>
+          <w:b/>
+          <w:sz w:val="22"/>
+          <w:szCs w:val="22"/>
+        </w:rPr>
+        <w:br/>
+        <w:t>Equation 2 surely allows more flexibility in the fit of 'seasonnally varying' growth data. But, depending on species studied, the decline in size could be unreliable (in contrast to weight maybe). This requires a finer analysis of bounds of C, even fix C to 1.</w:t>
+      </w:r>
+      <w:r>
+        <w:rPr>
+          <w:rFonts w:asciiTheme="minorHAnsi" w:hAnsiTheme="minorHAnsi"/>
+          <w:b/>
+          <w:sz w:val="22"/>
+          <w:szCs w:val="22"/>
+        </w:rPr>
+        <w:br/>
+        <w:t xml:space="preserve">I would say that Equation 3 is doing well for what it is supposed to do (as title suggests) : fit a growth with periods of "seasonal cessation in growth", which means size is not changing for a fixed period of time each year. However, using Equation 2 allows for more flexibility, thanks to parameter C that allows seasonal decrease, cessation or modified increase in size (or in weigth). When C=1, example of this paper showed similar results with Pauly equation. However, as shown by fit in Site 2, using a more flexible equation requires more caution in interpretation. </w:t>
       </w:r>
     </w:p>
     <w:p>
@@ -2450,6 +1601,7 @@
     </w:p>
     <w:p>
       <w:pPr>
+        <w:spacing w:after="120"/>
         <w:rPr>
           <w:rFonts w:asciiTheme="minorHAnsi" w:hAnsiTheme="minorHAnsi"/>
           <w:sz w:val="22"/>
@@ -2467,89 +1619,56 @@
     </w:p>
     <w:p>
       <w:pPr>
-        <w:rPr>
-          <w:rFonts w:asciiTheme="minorHAnsi" w:hAnsiTheme="minorHAnsi"/>
-          <w:sz w:val="22"/>
-          <w:szCs w:val="22"/>
-        </w:rPr>
-      </w:pPr>
-      <w:r>
-        <w:rPr>
-          <w:rFonts w:asciiTheme="minorHAnsi" w:hAnsiTheme="minorHAnsi"/>
-          <w:sz w:val="22"/>
-          <w:szCs w:val="22"/>
-        </w:rPr>
-        <w:t>32 – Added comma after “</w:t>
-      </w:r>
-      <w:proofErr w:type="spellStart"/>
-      <w:r>
-        <w:rPr>
-          <w:rFonts w:asciiTheme="minorHAnsi" w:hAnsiTheme="minorHAnsi"/>
-          <w:sz w:val="22"/>
-          <w:szCs w:val="22"/>
-        </w:rPr>
-        <w:t>Schnute</w:t>
-      </w:r>
-      <w:proofErr w:type="spellEnd"/>
-      <w:r>
-        <w:rPr>
-          <w:rFonts w:asciiTheme="minorHAnsi" w:hAnsiTheme="minorHAnsi"/>
-          <w:sz w:val="22"/>
-          <w:szCs w:val="22"/>
-        </w:rPr>
-        <w:t xml:space="preserve"> and Fournier”.</w:t>
-      </w:r>
-    </w:p>
-    <w:p>
-      <w:pPr>
-        <w:rPr>
-          <w:rFonts w:asciiTheme="minorHAnsi" w:hAnsiTheme="minorHAnsi"/>
-          <w:sz w:val="22"/>
-          <w:szCs w:val="22"/>
-        </w:rPr>
-      </w:pPr>
-      <w:r>
-        <w:rPr>
-          <w:rFonts w:asciiTheme="minorHAnsi" w:hAnsiTheme="minorHAnsi"/>
-          <w:sz w:val="22"/>
-          <w:szCs w:val="22"/>
-        </w:rPr>
-        <w:t>36 – Added comma after “Bacon et al.</w:t>
-      </w:r>
-      <w:proofErr w:type="gramStart"/>
-      <w:r>
-        <w:rPr>
-          <w:rFonts w:asciiTheme="minorHAnsi" w:hAnsiTheme="minorHAnsi"/>
-          <w:sz w:val="22"/>
-          <w:szCs w:val="22"/>
-        </w:rPr>
-        <w:t>”.</w:t>
-      </w:r>
-      <w:proofErr w:type="gramEnd"/>
-    </w:p>
-    <w:p>
-      <w:pPr>
-        <w:rPr>
-          <w:rFonts w:asciiTheme="minorHAnsi" w:hAnsiTheme="minorHAnsi"/>
-          <w:sz w:val="22"/>
-          <w:szCs w:val="22"/>
-        </w:rPr>
-      </w:pPr>
-      <w:r>
-        <w:rPr>
-          <w:rFonts w:asciiTheme="minorHAnsi" w:hAnsiTheme="minorHAnsi"/>
-          <w:sz w:val="22"/>
-          <w:szCs w:val="22"/>
-        </w:rPr>
-        <w:t>44 – In response to reviewer #1, changed “(C=0)” to “(</w:t>
-      </w:r>
-      <w:r>
-        <w:rPr>
-          <w:rFonts w:asciiTheme="minorHAnsi" w:hAnsiTheme="minorHAnsi"/>
-          <w:sz w:val="22"/>
-          <w:szCs w:val="22"/>
-        </w:rPr>
-        <w:t xml:space="preserve">i.e., reduces to Equation 1; </w:t>
+        <w:spacing w:after="120"/>
+        <w:rPr>
+          <w:rFonts w:asciiTheme="minorHAnsi" w:hAnsiTheme="minorHAnsi"/>
+          <w:sz w:val="22"/>
+          <w:szCs w:val="22"/>
+        </w:rPr>
+      </w:pPr>
+      <w:r>
+        <w:rPr>
+          <w:rFonts w:asciiTheme="minorHAnsi" w:hAnsiTheme="minorHAnsi"/>
+          <w:sz w:val="22"/>
+          <w:szCs w:val="22"/>
+        </w:rPr>
+        <w:t>32 – Added comma after “Schnute and Fournier”.</w:t>
+      </w:r>
+    </w:p>
+    <w:p>
+      <w:pPr>
+        <w:spacing w:after="120"/>
+        <w:rPr>
+          <w:rFonts w:asciiTheme="minorHAnsi" w:hAnsiTheme="minorHAnsi"/>
+          <w:sz w:val="22"/>
+          <w:szCs w:val="22"/>
+        </w:rPr>
+      </w:pPr>
+      <w:r>
+        <w:rPr>
+          <w:rFonts w:asciiTheme="minorHAnsi" w:hAnsiTheme="minorHAnsi"/>
+          <w:sz w:val="22"/>
+          <w:szCs w:val="22"/>
+        </w:rPr>
+        <w:t>36 – Added comma after “Bacon et al.”.</w:t>
+      </w:r>
+    </w:p>
+    <w:p>
+      <w:pPr>
+        <w:spacing w:after="120"/>
+        <w:rPr>
+          <w:rFonts w:asciiTheme="minorHAnsi" w:hAnsiTheme="minorHAnsi"/>
+          <w:sz w:val="22"/>
+          <w:szCs w:val="22"/>
+        </w:rPr>
+      </w:pPr>
+      <w:r>
+        <w:rPr>
+          <w:rFonts w:asciiTheme="minorHAnsi" w:hAnsiTheme="minorHAnsi"/>
+          <w:sz w:val="22"/>
+          <w:szCs w:val="22"/>
+        </w:rPr>
+        <w:t xml:space="preserve">44 – In response to reviewer #1, changed “(C=0)” to “(i.e., reduces to Equation 1; </w:t>
       </w:r>
       <m:oMath>
         <m:r>
@@ -2572,6 +1691,7 @@
     </w:p>
     <w:p>
       <w:pPr>
+        <w:spacing w:after="120"/>
         <w:rPr>
           <w:rFonts w:asciiTheme="minorHAnsi" w:hAnsiTheme="minorHAnsi"/>
           <w:sz w:val="22"/>
@@ -2589,86 +1709,113 @@
     </w:p>
     <w:p>
       <w:pPr>
-        <w:rPr>
-          <w:rFonts w:asciiTheme="minorHAnsi" w:hAnsiTheme="minorHAnsi"/>
-          <w:sz w:val="22"/>
-          <w:szCs w:val="22"/>
-        </w:rPr>
-      </w:pPr>
-      <w:r>
-        <w:rPr>
-          <w:rFonts w:asciiTheme="minorHAnsi" w:hAnsiTheme="minorHAnsi"/>
-          <w:sz w:val="22"/>
-          <w:szCs w:val="22"/>
-        </w:rPr>
-        <w:t>52 – Added period after “al” in “</w:t>
-      </w:r>
-      <w:proofErr w:type="spellStart"/>
-      <w:r>
-        <w:rPr>
-          <w:rFonts w:asciiTheme="minorHAnsi" w:hAnsiTheme="minorHAnsi"/>
-          <w:sz w:val="22"/>
-          <w:szCs w:val="22"/>
-        </w:rPr>
-        <w:t>Huusko</w:t>
-      </w:r>
-      <w:proofErr w:type="spellEnd"/>
-      <w:r>
-        <w:rPr>
-          <w:rFonts w:asciiTheme="minorHAnsi" w:hAnsiTheme="minorHAnsi"/>
-          <w:sz w:val="22"/>
-          <w:szCs w:val="22"/>
-        </w:rPr>
-        <w:t xml:space="preserve"> et al” and comma after “</w:t>
-      </w:r>
-      <w:proofErr w:type="spellStart"/>
-      <w:r>
-        <w:rPr>
-          <w:rFonts w:asciiTheme="minorHAnsi" w:hAnsiTheme="minorHAnsi"/>
-          <w:sz w:val="22"/>
-          <w:szCs w:val="22"/>
-        </w:rPr>
-        <w:t>Huusko</w:t>
-      </w:r>
-      <w:proofErr w:type="spellEnd"/>
-      <w:r>
-        <w:rPr>
-          <w:rFonts w:asciiTheme="minorHAnsi" w:hAnsiTheme="minorHAnsi"/>
-          <w:sz w:val="22"/>
-          <w:szCs w:val="22"/>
-        </w:rPr>
-        <w:t xml:space="preserve"> et al. (2011)”.</w:t>
-      </w:r>
-    </w:p>
-    <w:p>
-      <w:pPr>
-        <w:rPr>
-          <w:rFonts w:asciiTheme="minorHAnsi" w:hAnsiTheme="minorHAnsi"/>
-          <w:sz w:val="22"/>
-          <w:szCs w:val="22"/>
-        </w:rPr>
-      </w:pPr>
-      <w:r>
-        <w:rPr>
-          <w:rFonts w:asciiTheme="minorHAnsi" w:hAnsiTheme="minorHAnsi"/>
-          <w:sz w:val="22"/>
-          <w:szCs w:val="22"/>
-        </w:rPr>
-        <w:t>58 – Added comma after “Pauly et al.</w:t>
-      </w:r>
-      <w:proofErr w:type="gramStart"/>
-      <w:r>
-        <w:rPr>
-          <w:rFonts w:asciiTheme="minorHAnsi" w:hAnsiTheme="minorHAnsi"/>
-          <w:sz w:val="22"/>
-          <w:szCs w:val="22"/>
-        </w:rPr>
-        <w:t>”.</w:t>
-      </w:r>
-      <w:proofErr w:type="gramEnd"/>
-    </w:p>
-    <w:p>
-      <w:pPr>
+        <w:spacing w:after="120"/>
+        <w:rPr>
+          <w:rFonts w:asciiTheme="minorHAnsi" w:hAnsiTheme="minorHAnsi"/>
+          <w:sz w:val="22"/>
+          <w:szCs w:val="22"/>
+        </w:rPr>
+      </w:pPr>
+      <w:r>
+        <w:rPr>
+          <w:rFonts w:asciiTheme="minorHAnsi" w:hAnsiTheme="minorHAnsi"/>
+          <w:sz w:val="22"/>
+          <w:szCs w:val="22"/>
+        </w:rPr>
+        <w:t>50 – Changed “from” to “in”.</w:t>
+      </w:r>
+    </w:p>
+    <w:p>
+      <w:pPr>
+        <w:spacing w:after="120"/>
+        <w:rPr>
+          <w:rFonts w:asciiTheme="minorHAnsi" w:hAnsiTheme="minorHAnsi"/>
+          <w:sz w:val="22"/>
+          <w:szCs w:val="22"/>
+        </w:rPr>
+      </w:pPr>
+      <w:r>
+        <w:rPr>
+          <w:rFonts w:asciiTheme="minorHAnsi" w:hAnsiTheme="minorHAnsi"/>
+          <w:sz w:val="22"/>
+          <w:szCs w:val="22"/>
+        </w:rPr>
+        <w:t>52 – Added period after “al” in “Huusko et al” and comma after “Huusko et al. (2011)”.</w:t>
+      </w:r>
+    </w:p>
+    <w:p>
+      <w:pPr>
+        <w:spacing w:after="120"/>
+        <w:rPr>
+          <w:rFonts w:asciiTheme="minorHAnsi" w:hAnsiTheme="minorHAnsi"/>
+          <w:sz w:val="22"/>
+          <w:szCs w:val="22"/>
+        </w:rPr>
+      </w:pPr>
+      <w:r>
+        <w:rPr>
+          <w:rFonts w:asciiTheme="minorHAnsi" w:hAnsiTheme="minorHAnsi"/>
+          <w:sz w:val="22"/>
+          <w:szCs w:val="22"/>
+        </w:rPr>
+        <w:t>58 – Added comma after “Pauly et al.”.</w:t>
+      </w:r>
+      <w:r>
+        <w:rPr>
+          <w:rFonts w:asciiTheme="minorHAnsi" w:hAnsiTheme="minorHAnsi"/>
+          <w:sz w:val="22"/>
+          <w:szCs w:val="22"/>
+        </w:rPr>
+        <w:t xml:space="preserve"> </w:t>
+      </w:r>
+    </w:p>
+    <w:p>
+      <w:pPr>
+        <w:spacing w:after="120"/>
+        <w:rPr>
+          <w:rFonts w:asciiTheme="minorHAnsi" w:hAnsiTheme="minorHAnsi"/>
+          <w:sz w:val="22"/>
+          <w:szCs w:val="22"/>
+        </w:rPr>
+      </w:pPr>
+      <w:r>
+        <w:rPr>
+          <w:rFonts w:asciiTheme="minorHAnsi" w:hAnsiTheme="minorHAnsi"/>
+          <w:sz w:val="22"/>
+          <w:szCs w:val="22"/>
+        </w:rPr>
+        <w:t>6</w:t>
+      </w:r>
+      <w:r>
+        <w:rPr>
+          <w:rFonts w:asciiTheme="minorHAnsi" w:hAnsiTheme="minorHAnsi"/>
+          <w:sz w:val="22"/>
+          <w:szCs w:val="22"/>
+        </w:rPr>
+        <w:t>0 – Changed “from” to “in”.</w:t>
+      </w:r>
+    </w:p>
+    <w:p>
+      <w:pPr>
+        <w:spacing w:after="120"/>
+        <w:rPr>
+          <w:rFonts w:asciiTheme="minorHAnsi" w:hAnsiTheme="minorHAnsi"/>
+          <w:sz w:val="22"/>
+          <w:szCs w:val="22"/>
+        </w:rPr>
+      </w:pPr>
+      <w:r>
+        <w:rPr>
+          <w:rFonts w:asciiTheme="minorHAnsi" w:hAnsiTheme="minorHAnsi"/>
+          <w:sz w:val="22"/>
+          <w:szCs w:val="22"/>
+        </w:rPr>
+        <w:t>61 – Modified order of phrases.  Now reads as “… devised Equation 3 from Equation 2 …”</w:t>
+      </w:r>
+    </w:p>
+    <w:p>
+      <w:pPr>
+        <w:spacing w:after="120"/>
         <w:rPr>
           <w:rFonts w:asciiTheme="minorHAnsi" w:hAnsiTheme="minorHAnsi"/>
           <w:sz w:val="22"/>
@@ -2686,6 +1833,7 @@
     </w:p>
     <w:p>
       <w:pPr>
+        <w:spacing w:after="120"/>
         <w:rPr>
           <w:rFonts w:asciiTheme="minorHAnsi" w:hAnsiTheme="minorHAnsi"/>
           <w:sz w:val="22"/>
@@ -2703,6 +1851,7 @@
     </w:p>
     <w:p>
       <w:pPr>
+        <w:spacing w:after="120"/>
         <w:rPr>
           <w:rFonts w:asciiTheme="minorHAnsi" w:hAnsiTheme="minorHAnsi"/>
           <w:sz w:val="22"/>
@@ -2720,7 +1869,7 @@
     </w:p>
     <w:p>
       <w:pPr>
-        <w:spacing w:before="100" w:beforeAutospacing="1" w:after="100" w:afterAutospacing="1"/>
+        <w:spacing w:after="120"/>
         <w:rPr>
           <w:rFonts w:asciiTheme="minorHAnsi" w:hAnsiTheme="minorHAnsi"/>
           <w:sz w:val="22"/>
@@ -2738,7 +1887,7 @@
     </w:p>
     <w:p>
       <w:pPr>
-        <w:spacing w:before="100" w:beforeAutospacing="1" w:after="100" w:afterAutospacing="1"/>
+        <w:spacing w:after="120"/>
         <w:rPr>
           <w:rFonts w:asciiTheme="minorHAnsi" w:hAnsiTheme="minorHAnsi"/>
           <w:sz w:val="22"/>
@@ -2756,7 +1905,7 @@
     </w:p>
     <w:p>
       <w:pPr>
-        <w:spacing w:before="100" w:beforeAutospacing="1" w:after="100" w:afterAutospacing="1"/>
+        <w:spacing w:after="120"/>
         <w:rPr>
           <w:rFonts w:asciiTheme="minorHAnsi" w:hAnsiTheme="minorHAnsi"/>
           <w:sz w:val="22"/>
@@ -2774,7 +1923,25 @@
     </w:p>
     <w:p>
       <w:pPr>
-        <w:spacing w:before="100" w:beforeAutospacing="1" w:after="100" w:afterAutospacing="1"/>
+        <w:spacing w:after="120"/>
+        <w:rPr>
+          <w:rFonts w:asciiTheme="minorHAnsi" w:hAnsiTheme="minorHAnsi"/>
+          <w:sz w:val="22"/>
+          <w:szCs w:val="22"/>
+        </w:rPr>
+      </w:pPr>
+      <w:r>
+        <w:rPr>
+          <w:rFonts w:asciiTheme="minorHAnsi" w:hAnsiTheme="minorHAnsi"/>
+          <w:sz w:val="22"/>
+          <w:szCs w:val="22"/>
+        </w:rPr>
+        <w:t>123 – Added comma after “Ogle”.</w:t>
+      </w:r>
+    </w:p>
+    <w:p>
+      <w:pPr>
+        <w:spacing w:after="120"/>
         <w:rPr>
           <w:rFonts w:asciiTheme="minorHAnsi" w:hAnsiTheme="minorHAnsi"/>
           <w:sz w:val="22"/>
@@ -2792,7 +1959,7 @@
     </w:p>
     <w:p>
       <w:pPr>
-        <w:spacing w:before="100" w:beforeAutospacing="1" w:after="100" w:afterAutospacing="1"/>
+        <w:spacing w:after="120"/>
         <w:rPr>
           <w:rFonts w:asciiTheme="minorHAnsi" w:hAnsiTheme="minorHAnsi"/>
           <w:sz w:val="22"/>
@@ -2810,7 +1977,7 @@
     </w:p>
     <w:p>
       <w:pPr>
-        <w:spacing w:before="100" w:beforeAutospacing="1" w:after="100" w:afterAutospacing="1"/>
+        <w:spacing w:after="120"/>
         <w:rPr>
           <w:rFonts w:asciiTheme="minorHAnsi" w:hAnsiTheme="minorHAnsi"/>
           <w:sz w:val="22"/>
@@ -2828,71 +1995,25 @@
     </w:p>
     <w:p>
       <w:pPr>
-        <w:spacing w:before="100" w:beforeAutospacing="1" w:after="100" w:afterAutospacing="1"/>
-        <w:rPr>
-          <w:rFonts w:asciiTheme="minorHAnsi" w:hAnsiTheme="minorHAnsi"/>
-          <w:sz w:val="22"/>
-          <w:szCs w:val="22"/>
-        </w:rPr>
-      </w:pPr>
-      <w:r>
-        <w:rPr>
-          <w:rFonts w:asciiTheme="minorHAnsi" w:hAnsiTheme="minorHAnsi"/>
-          <w:sz w:val="22"/>
-          <w:szCs w:val="22"/>
-        </w:rPr>
-        <w:t xml:space="preserve">142-146 – The description of the starting values was greatly modified as </w:t>
-      </w:r>
-      <w:proofErr w:type="spellStart"/>
-      <w:proofErr w:type="gramStart"/>
-      <w:r>
-        <w:rPr>
-          <w:rFonts w:asciiTheme="minorHAnsi" w:hAnsiTheme="minorHAnsi"/>
-          <w:sz w:val="22"/>
-          <w:szCs w:val="22"/>
-        </w:rPr>
-        <w:t>vbStarts</w:t>
-      </w:r>
-      <w:proofErr w:type="spellEnd"/>
-      <w:r>
-        <w:rPr>
-          <w:rFonts w:asciiTheme="minorHAnsi" w:hAnsiTheme="minorHAnsi"/>
-          <w:sz w:val="22"/>
-          <w:szCs w:val="22"/>
-        </w:rPr>
-        <w:t>(</w:t>
-      </w:r>
-      <w:proofErr w:type="gramEnd"/>
-      <w:r>
-        <w:rPr>
-          <w:rFonts w:asciiTheme="minorHAnsi" w:hAnsiTheme="minorHAnsi"/>
-          <w:sz w:val="22"/>
-          <w:szCs w:val="22"/>
-        </w:rPr>
-        <w:t xml:space="preserve">) is no longer used.  See my responses to reviewer #1 with regard to convergence issues in the R Supplement.  Required adding the Ritz and </w:t>
-      </w:r>
-      <w:proofErr w:type="spellStart"/>
-      <w:r>
-        <w:rPr>
-          <w:rFonts w:asciiTheme="minorHAnsi" w:hAnsiTheme="minorHAnsi"/>
-          <w:sz w:val="22"/>
-          <w:szCs w:val="22"/>
-        </w:rPr>
-        <w:t>Streibig</w:t>
-      </w:r>
-      <w:proofErr w:type="spellEnd"/>
-      <w:r>
-        <w:rPr>
-          <w:rFonts w:asciiTheme="minorHAnsi" w:hAnsiTheme="minorHAnsi"/>
-          <w:sz w:val="22"/>
-          <w:szCs w:val="22"/>
-        </w:rPr>
-        <w:t xml:space="preserve"> (2008) citation.</w:t>
-      </w:r>
-    </w:p>
-    <w:p>
-      <w:pPr>
-        <w:spacing w:before="100" w:beforeAutospacing="1" w:after="100" w:afterAutospacing="1"/>
+        <w:spacing w:after="120"/>
+        <w:rPr>
+          <w:rFonts w:asciiTheme="minorHAnsi" w:hAnsiTheme="minorHAnsi"/>
+          <w:sz w:val="22"/>
+          <w:szCs w:val="22"/>
+        </w:rPr>
+      </w:pPr>
+      <w:r>
+        <w:rPr>
+          <w:rFonts w:asciiTheme="minorHAnsi" w:hAnsiTheme="minorHAnsi"/>
+          <w:sz w:val="22"/>
+          <w:szCs w:val="22"/>
+        </w:rPr>
+        <w:t>142-146 – The description of the starting values was greatly modified as vbStarts() is no longer used.  See my responses to reviewer #1 with regard to convergence issues in the R Supplement.  Required adding the Ritz and Streibig (2008) citation.</w:t>
+      </w:r>
+    </w:p>
+    <w:p>
+      <w:pPr>
+        <w:spacing w:after="120"/>
         <w:rPr>
           <w:rFonts w:asciiTheme="minorHAnsi" w:hAnsiTheme="minorHAnsi"/>
           <w:sz w:val="22"/>
@@ -2910,71 +2031,76 @@
     </w:p>
     <w:p>
       <w:pPr>
-        <w:spacing w:before="100" w:beforeAutospacing="1" w:after="100" w:afterAutospacing="1"/>
-        <w:rPr>
-          <w:rFonts w:asciiTheme="minorHAnsi" w:hAnsiTheme="minorHAnsi"/>
-          <w:sz w:val="22"/>
-          <w:szCs w:val="22"/>
-        </w:rPr>
-      </w:pPr>
-      <w:r>
-        <w:rPr>
-          <w:rFonts w:asciiTheme="minorHAnsi" w:hAnsiTheme="minorHAnsi"/>
-          <w:sz w:val="22"/>
-          <w:szCs w:val="22"/>
-        </w:rPr>
-        <w:t>149 – In response to both reviewers, added a sentence that states that models with delta AIC values &lt;2 are indistinguishable.  This required adding the Burnham and Anderson (2002) citation.</w:t>
-      </w:r>
-    </w:p>
-    <w:p>
-      <w:pPr>
-        <w:spacing w:before="100" w:beforeAutospacing="1" w:after="100" w:afterAutospacing="1"/>
-        <w:rPr>
-          <w:rFonts w:asciiTheme="minorHAnsi" w:hAnsiTheme="minorHAnsi"/>
-          <w:sz w:val="22"/>
-          <w:szCs w:val="22"/>
-        </w:rPr>
-      </w:pPr>
-      <w:r>
-        <w:rPr>
-          <w:rFonts w:asciiTheme="minorHAnsi" w:hAnsiTheme="minorHAnsi"/>
-          <w:sz w:val="22"/>
-          <w:szCs w:val="22"/>
-        </w:rPr>
-        <w:t>152 – Added comma after “</w:t>
-      </w:r>
-      <w:proofErr w:type="spellStart"/>
-      <w:r>
-        <w:rPr>
-          <w:rFonts w:asciiTheme="minorHAnsi" w:hAnsiTheme="minorHAnsi"/>
-          <w:sz w:val="22"/>
-          <w:szCs w:val="22"/>
-        </w:rPr>
-        <w:t>Baty</w:t>
-      </w:r>
-      <w:proofErr w:type="spellEnd"/>
-      <w:r>
-        <w:rPr>
-          <w:rFonts w:asciiTheme="minorHAnsi" w:hAnsiTheme="minorHAnsi"/>
-          <w:sz w:val="22"/>
-          <w:szCs w:val="22"/>
-        </w:rPr>
-        <w:t xml:space="preserve"> et al.</w:t>
-      </w:r>
-      <w:proofErr w:type="gramStart"/>
-      <w:r>
-        <w:rPr>
-          <w:rFonts w:asciiTheme="minorHAnsi" w:hAnsiTheme="minorHAnsi"/>
-          <w:sz w:val="22"/>
-          <w:szCs w:val="22"/>
-        </w:rPr>
-        <w:t>”.</w:t>
-      </w:r>
-      <w:proofErr w:type="gramEnd"/>
-    </w:p>
-    <w:p>
-      <w:pPr>
-        <w:spacing w:before="100" w:beforeAutospacing="1" w:after="100" w:afterAutospacing="1"/>
+        <w:spacing w:after="120"/>
+        <w:rPr>
+          <w:rFonts w:asciiTheme="minorHAnsi" w:hAnsiTheme="minorHAnsi"/>
+          <w:sz w:val="22"/>
+          <w:szCs w:val="22"/>
+        </w:rPr>
+      </w:pPr>
+      <w:r>
+        <w:rPr>
+          <w:rFonts w:asciiTheme="minorHAnsi" w:hAnsiTheme="minorHAnsi"/>
+          <w:sz w:val="22"/>
+          <w:szCs w:val="22"/>
+        </w:rPr>
+        <w:t>149 –</w:t>
+      </w:r>
+      <w:r>
+        <w:rPr>
+          <w:rFonts w:asciiTheme="minorHAnsi" w:hAnsiTheme="minorHAnsi"/>
+          <w:sz w:val="22"/>
+          <w:szCs w:val="22"/>
+        </w:rPr>
+        <w:t xml:space="preserve"> In response to reviewer #1, noted that the AIC values was computed from the least-squares estimates because normally distributed errors with constant variances were assumed. </w:t>
+      </w:r>
+      <w:r>
+        <w:rPr>
+          <w:rFonts w:asciiTheme="minorHAnsi" w:hAnsiTheme="minorHAnsi"/>
+          <w:sz w:val="22"/>
+          <w:szCs w:val="22"/>
+        </w:rPr>
+        <w:t xml:space="preserve"> In response to both reviewers, added a sentence that states that models with delta AIC values</w:t>
+      </w:r>
+      <w:r>
+        <w:rPr>
+          <w:rFonts w:asciiTheme="minorHAnsi" w:hAnsiTheme="minorHAnsi"/>
+          <w:sz w:val="22"/>
+          <w:szCs w:val="22"/>
+        </w:rPr>
+        <w:t xml:space="preserve"> &lt;2 are indistinguishable.  These changes</w:t>
+      </w:r>
+      <w:r>
+        <w:rPr>
+          <w:rFonts w:asciiTheme="minorHAnsi" w:hAnsiTheme="minorHAnsi"/>
+          <w:sz w:val="22"/>
+          <w:szCs w:val="22"/>
+        </w:rPr>
+        <w:t xml:space="preserve"> required adding the Burnham and Anderson (2002) citation.</w:t>
+      </w:r>
+    </w:p>
+    <w:p>
+      <w:pPr>
+        <w:spacing w:after="120"/>
+        <w:rPr>
+          <w:rFonts w:asciiTheme="minorHAnsi" w:hAnsiTheme="minorHAnsi"/>
+          <w:sz w:val="22"/>
+          <w:szCs w:val="22"/>
+        </w:rPr>
+      </w:pPr>
+      <w:r>
+        <w:rPr>
+          <w:rFonts w:asciiTheme="minorHAnsi" w:hAnsiTheme="minorHAnsi"/>
+          <w:sz w:val="22"/>
+          <w:szCs w:val="22"/>
+        </w:rPr>
+        <w:lastRenderedPageBreak/>
+        <w:t>152 – Added comma after “Baty et al.”.</w:t>
+      </w:r>
+    </w:p>
+    <w:p>
+      <w:pPr>
+        <w:spacing w:after="120"/>
         <w:rPr>
           <w:rFonts w:asciiTheme="minorHAnsi" w:hAnsiTheme="minorHAnsi"/>
           <w:sz w:val="22"/>
@@ -2992,26 +2118,63 @@
     </w:p>
     <w:p>
       <w:pPr>
-        <w:spacing w:before="100" w:beforeAutospacing="1" w:after="100" w:afterAutospacing="1"/>
-        <w:rPr>
-          <w:rFonts w:asciiTheme="minorHAnsi" w:hAnsiTheme="minorHAnsi"/>
-          <w:sz w:val="22"/>
-          <w:szCs w:val="22"/>
-        </w:rPr>
-      </w:pPr>
-      <w:r>
-        <w:rPr>
-          <w:rFonts w:asciiTheme="minorHAnsi" w:hAnsiTheme="minorHAnsi"/>
-          <w:sz w:val="22"/>
-          <w:szCs w:val="22"/>
-        </w:rPr>
-        <w:lastRenderedPageBreak/>
+        <w:spacing w:after="120"/>
+        <w:rPr>
+          <w:rFonts w:asciiTheme="minorHAnsi" w:hAnsiTheme="minorHAnsi"/>
+          <w:sz w:val="22"/>
+          <w:szCs w:val="22"/>
+        </w:rPr>
+      </w:pPr>
+      <w:r>
+        <w:rPr>
+          <w:rFonts w:asciiTheme="minorHAnsi" w:hAnsiTheme="minorHAnsi"/>
+          <w:sz w:val="22"/>
+          <w:szCs w:val="22"/>
+        </w:rPr>
+        <w:t>168 – Changed “i.e.,” to “e.g.”.</w:t>
+      </w:r>
+    </w:p>
+    <w:p>
+      <w:pPr>
+        <w:spacing w:after="120"/>
+        <w:rPr>
+          <w:rFonts w:asciiTheme="minorHAnsi" w:hAnsiTheme="minorHAnsi"/>
+          <w:sz w:val="22"/>
+          <w:szCs w:val="22"/>
+        </w:rPr>
+      </w:pPr>
+      <w:r>
+        <w:rPr>
+          <w:rFonts w:asciiTheme="minorHAnsi" w:hAnsiTheme="minorHAnsi"/>
+          <w:sz w:val="22"/>
+          <w:szCs w:val="22"/>
+        </w:rPr>
+        <w:t>171 – Removed “carefully described” as that was pretentious.</w:t>
+      </w:r>
+      <w:bookmarkStart w:id="0" w:name="_GoBack"/>
+      <w:bookmarkEnd w:id="0"/>
+    </w:p>
+    <w:p>
+      <w:pPr>
+        <w:spacing w:after="120"/>
+        <w:rPr>
+          <w:rFonts w:asciiTheme="minorHAnsi" w:hAnsiTheme="minorHAnsi"/>
+          <w:sz w:val="22"/>
+          <w:szCs w:val="22"/>
+        </w:rPr>
+      </w:pPr>
+      <w:r>
+        <w:rPr>
+          <w:rFonts w:asciiTheme="minorHAnsi" w:hAnsiTheme="minorHAnsi"/>
+          <w:sz w:val="22"/>
+          <w:szCs w:val="22"/>
+        </w:rPr>
         <w:t>173-174 – In response to both reviewers, modified this sentence to acknowledge that Equation 3 was not the “best” model in 3 of the 4 test cases.</w:t>
       </w:r>
     </w:p>
     <w:p>
       <w:pPr>
-        <w:spacing w:before="100" w:beforeAutospacing="1" w:after="100" w:afterAutospacing="1"/>
+        <w:spacing w:after="120"/>
         <w:rPr>
           <w:rFonts w:asciiTheme="minorHAnsi" w:hAnsiTheme="minorHAnsi"/>
           <w:sz w:val="22"/>
@@ -3098,21 +2261,7 @@
         <w:rPr>
           <w:rFonts w:asciiTheme="minorHAnsi" w:eastAsia="Times New Roman" w:hAnsiTheme="minorHAnsi"/>
         </w:rPr>
-        <w:t xml:space="preserve">Added year and DOI for </w:t>
-      </w:r>
-      <w:proofErr w:type="spellStart"/>
-      <w:r>
-        <w:rPr>
-          <w:rFonts w:asciiTheme="minorHAnsi" w:eastAsia="Times New Roman" w:hAnsiTheme="minorHAnsi"/>
-        </w:rPr>
-        <w:t>Huusko</w:t>
-      </w:r>
-      <w:proofErr w:type="spellEnd"/>
-      <w:r>
-        <w:rPr>
-          <w:rFonts w:asciiTheme="minorHAnsi" w:eastAsia="Times New Roman" w:hAnsiTheme="minorHAnsi"/>
-        </w:rPr>
-        <w:t xml:space="preserve"> et al.</w:t>
+        <w:t>Added Hota (1994) reference (it was cited but not included as a reference in the original manuscript).</w:t>
       </w:r>
     </w:p>
     <w:p>
@@ -3131,7 +2280,7 @@
         <w:rPr>
           <w:rFonts w:asciiTheme="minorHAnsi" w:eastAsia="Times New Roman" w:hAnsiTheme="minorHAnsi"/>
         </w:rPr>
-        <w:t>Added McCullough (2008).</w:t>
+        <w:t>Added year and DOI for Huusko et al.</w:t>
       </w:r>
     </w:p>
     <w:p>
@@ -3150,21 +2299,7 @@
         <w:rPr>
           <w:rFonts w:asciiTheme="minorHAnsi" w:eastAsia="Times New Roman" w:hAnsiTheme="minorHAnsi"/>
         </w:rPr>
-        <w:t xml:space="preserve">Added DOI for </w:t>
-      </w:r>
-      <w:proofErr w:type="spellStart"/>
-      <w:r>
-        <w:rPr>
-          <w:rFonts w:asciiTheme="minorHAnsi" w:eastAsia="Times New Roman" w:hAnsiTheme="minorHAnsi"/>
-        </w:rPr>
-        <w:t>Nickelson</w:t>
-      </w:r>
-      <w:proofErr w:type="spellEnd"/>
-      <w:r>
-        <w:rPr>
-          <w:rFonts w:asciiTheme="minorHAnsi" w:eastAsia="Times New Roman" w:hAnsiTheme="minorHAnsi"/>
-        </w:rPr>
-        <w:t xml:space="preserve"> and Larson.</w:t>
+        <w:t>Added McCullough (2008).</w:t>
       </w:r>
     </w:p>
     <w:p>
@@ -3183,7 +2318,7 @@
         <w:rPr>
           <w:rFonts w:asciiTheme="minorHAnsi" w:eastAsia="Times New Roman" w:hAnsiTheme="minorHAnsi"/>
         </w:rPr>
-        <w:t>Updated version number in R reference to v3.3.1.</w:t>
+        <w:t>Added DOI for Nickelson and Larson.</w:t>
       </w:r>
     </w:p>
     <w:p>
@@ -3202,21 +2337,45 @@
         <w:rPr>
           <w:rFonts w:asciiTheme="minorHAnsi" w:eastAsia="Times New Roman" w:hAnsiTheme="minorHAnsi"/>
         </w:rPr>
-        <w:t xml:space="preserve">Added Ritz and </w:t>
-      </w:r>
-      <w:proofErr w:type="spellStart"/>
-      <w:r>
+        <w:t>Changed order of Ogle (2016a) and Ogle (2016b) because of other changes in the manuscript.</w:t>
+      </w:r>
+    </w:p>
+    <w:p>
+      <w:pPr>
+        <w:pStyle w:val="ListParagraph"/>
+        <w:numPr>
+          <w:ilvl w:val="0"/>
+          <w:numId w:val="3"/>
+        </w:numPr>
+        <w:spacing w:before="100" w:beforeAutospacing="1" w:after="100" w:afterAutospacing="1" w:line="240" w:lineRule="auto"/>
         <w:rPr>
           <w:rFonts w:asciiTheme="minorHAnsi" w:eastAsia="Times New Roman" w:hAnsiTheme="minorHAnsi"/>
         </w:rPr>
-        <w:t>Streibig</w:t>
-      </w:r>
-      <w:proofErr w:type="spellEnd"/>
+      </w:pPr>
       <w:r>
         <w:rPr>
           <w:rFonts w:asciiTheme="minorHAnsi" w:eastAsia="Times New Roman" w:hAnsiTheme="minorHAnsi"/>
         </w:rPr>
-        <w:t xml:space="preserve"> (2008).</w:t>
+        <w:t>Updated version number in R reference to v3.3.1.</w:t>
+      </w:r>
+    </w:p>
+    <w:p>
+      <w:pPr>
+        <w:pStyle w:val="ListParagraph"/>
+        <w:numPr>
+          <w:ilvl w:val="0"/>
+          <w:numId w:val="3"/>
+        </w:numPr>
+        <w:spacing w:before="100" w:beforeAutospacing="1" w:after="100" w:afterAutospacing="1" w:line="240" w:lineRule="auto"/>
+        <w:rPr>
+          <w:rFonts w:asciiTheme="minorHAnsi" w:eastAsia="Times New Roman" w:hAnsiTheme="minorHAnsi"/>
+        </w:rPr>
+      </w:pPr>
+      <w:r>
+        <w:rPr>
+          <w:rFonts w:asciiTheme="minorHAnsi" w:eastAsia="Times New Roman" w:hAnsiTheme="minorHAnsi"/>
+        </w:rPr>
+        <w:t>Added Ritz and Streibig (2008).</w:t>
       </w:r>
     </w:p>
     <w:p>

</xml_diff>